<commit_message>
Report completed and refactoring too
</commit_message>
<xml_diff>
--- a/Midterm report.docx
+++ b/Midterm report.docx
@@ -14,7 +14,7 @@
           <w:szCs w:val="40"/>
         </w:rPr>
       </w:pPr>
-      <w:bookmarkStart w:id="0" w:name="_Toc111399068"/>
+      <w:bookmarkStart w:id="0" w:name="_Toc111472726"/>
       <w:r>
         <w:rPr>
           <w:rFonts w:cs="Arial"/>
@@ -23,10 +23,43 @@
           <w:sz w:val="40"/>
           <w:szCs w:val="40"/>
         </w:rPr>
-        <w:t>JUCE DJ App Manual</w:t>
+        <w:t xml:space="preserve">OOP Final Report </w:t>
+      </w:r>
+      <w:r>
+        <w:rPr>
+          <w:rFonts w:cs="Arial"/>
+          <w:b w:val="0"/>
+          <w:bCs/>
+          <w:sz w:val="40"/>
+          <w:szCs w:val="40"/>
+        </w:rPr>
+        <w:t>–</w:t>
+      </w:r>
+      <w:r>
+        <w:rPr>
+          <w:rFonts w:cs="Arial"/>
+          <w:b w:val="0"/>
+          <w:bCs/>
+          <w:sz w:val="40"/>
+          <w:szCs w:val="40"/>
+        </w:rPr>
+        <w:t xml:space="preserve"> </w:t>
+      </w:r>
+      <w:proofErr w:type="spellStart"/>
+      <w:r>
+        <w:rPr>
+          <w:rFonts w:cs="Arial"/>
+          <w:b w:val="0"/>
+          <w:bCs/>
+          <w:sz w:val="40"/>
+          <w:szCs w:val="40"/>
+        </w:rPr>
+        <w:t>OtoDecks</w:t>
       </w:r>
       <w:bookmarkEnd w:id="0"/>
-    </w:p>
+      <w:proofErr w:type="spellEnd"/>
+    </w:p>
+    <w:p/>
     <w:sdt>
       <w:sdtPr>
         <w:rPr>
@@ -88,7 +121,7 @@
             </w:rPr>
             <w:fldChar w:fldCharType="separate"/>
           </w:r>
-          <w:hyperlink w:anchor="_Toc111399068" w:history="1">
+          <w:hyperlink w:anchor="_Toc111472726" w:history="1">
             <w:r>
               <w:rPr>
                 <w:rStyle w:val="Hyperlink"/>
@@ -96,7 +129,7 @@
                 <w:bCs/>
                 <w:noProof/>
               </w:rPr>
-              <w:t>JUCE DJ App Manual</w:t>
+              <w:t>OOP Final Report - OtoDecks</w:t>
             </w:r>
             <w:r>
               <w:rPr>
@@ -117,7 +150,7 @@
                 <w:noProof/>
                 <w:webHidden/>
               </w:rPr>
-              <w:instrText xml:space="preserve"> PAGEREF _Toc111399068 \h </w:instrText>
+              <w:instrText xml:space="preserve"> PAGEREF _Toc111472726 \h </w:instrText>
             </w:r>
             <w:r>
               <w:rPr>
@@ -161,7 +194,7 @@
               <w:lang w:val="en-US"/>
             </w:rPr>
           </w:pPr>
-          <w:hyperlink w:anchor="_Toc111399069" w:history="1">
+          <w:hyperlink w:anchor="_Toc111472727" w:history="1">
             <w:r>
               <w:rPr>
                 <w:rStyle w:val="Hyperlink"/>
@@ -189,7 +222,7 @@
                 <w:noProof/>
                 <w:webHidden/>
               </w:rPr>
-              <w:instrText xml:space="preserve"> PAGEREF _Toc111399069 \h </w:instrText>
+              <w:instrText xml:space="preserve"> PAGEREF _Toc111472727 \h </w:instrText>
             </w:r>
             <w:r>
               <w:rPr>
@@ -233,7 +266,7 @@
               <w:lang w:val="en-US"/>
             </w:rPr>
           </w:pPr>
-          <w:hyperlink w:anchor="_Toc111399070" w:history="1">
+          <w:hyperlink w:anchor="_Toc111472728" w:history="1">
             <w:r>
               <w:rPr>
                 <w:rStyle w:val="Hyperlink"/>
@@ -261,7 +294,7 @@
                 <w:noProof/>
                 <w:webHidden/>
               </w:rPr>
-              <w:instrText xml:space="preserve"> PAGEREF _Toc111399070 \h </w:instrText>
+              <w:instrText xml:space="preserve"> PAGEREF _Toc111472728 \h </w:instrText>
             </w:r>
             <w:r>
               <w:rPr>
@@ -281,7 +314,7 @@
                 <w:noProof/>
                 <w:webHidden/>
               </w:rPr>
-              <w:t>2</w:t>
+              <w:t>3</w:t>
             </w:r>
             <w:r>
               <w:rPr>
@@ -305,7 +338,7 @@
               <w:lang w:val="en-US"/>
             </w:rPr>
           </w:pPr>
-          <w:hyperlink w:anchor="_Toc111399071" w:history="1">
+          <w:hyperlink w:anchor="_Toc111472729" w:history="1">
             <w:r>
               <w:rPr>
                 <w:rStyle w:val="Hyperlink"/>
@@ -332,7 +365,7 @@
                 <w:noProof/>
                 <w:webHidden/>
               </w:rPr>
-              <w:instrText xml:space="preserve"> PAGEREF _Toc111399071 \h </w:instrText>
+              <w:instrText xml:space="preserve"> PAGEREF _Toc111472729 \h </w:instrText>
             </w:r>
             <w:r>
               <w:rPr>
@@ -352,7 +385,7 @@
                 <w:noProof/>
                 <w:webHidden/>
               </w:rPr>
-              <w:t>2</w:t>
+              <w:t>3</w:t>
             </w:r>
             <w:r>
               <w:rPr>
@@ -376,14 +409,14 @@
               <w:lang w:val="en-US"/>
             </w:rPr>
           </w:pPr>
-          <w:hyperlink w:anchor="_Toc111399072" w:history="1">
+          <w:hyperlink w:anchor="_Toc111472730" w:history="1">
             <w:r>
               <w:rPr>
                 <w:rStyle w:val="Hyperlink"/>
                 <w:rFonts w:cs="Arial"/>
                 <w:noProof/>
               </w:rPr>
-              <w:t>Can play two or more tracks</w:t>
+              <w:t>R1B: playing 2 tracks at the same time</w:t>
             </w:r>
             <w:r>
               <w:rPr>
@@ -404,7 +437,7 @@
                 <w:noProof/>
                 <w:webHidden/>
               </w:rPr>
-              <w:instrText xml:space="preserve"> PAGEREF _Toc111399072 \h </w:instrText>
+              <w:instrText xml:space="preserve"> PAGEREF _Toc111472730 \h </w:instrText>
             </w:r>
             <w:r>
               <w:rPr>
@@ -424,7 +457,7 @@
                 <w:noProof/>
                 <w:webHidden/>
               </w:rPr>
-              <w:t>3</w:t>
+              <w:t>5</w:t>
             </w:r>
             <w:r>
               <w:rPr>
@@ -448,14 +481,14 @@
               <w:lang w:val="en-US"/>
             </w:rPr>
           </w:pPr>
-          <w:hyperlink w:anchor="_Toc111399073" w:history="1">
+          <w:hyperlink w:anchor="_Toc111472731" w:history="1">
             <w:r>
               <w:rPr>
                 <w:rStyle w:val="Hyperlink"/>
                 <w:rFonts w:cs="Arial"/>
                 <w:noProof/>
               </w:rPr>
-              <w:t>Can mix the tracks by varying each of their volumes</w:t>
+              <w:t>R1C: Can mix the tracks by varying each of their volumes</w:t>
             </w:r>
             <w:r>
               <w:rPr>
@@ -476,7 +509,7 @@
                 <w:noProof/>
                 <w:webHidden/>
               </w:rPr>
-              <w:instrText xml:space="preserve"> PAGEREF _Toc111399073 \h </w:instrText>
+              <w:instrText xml:space="preserve"> PAGEREF _Toc111472731 \h </w:instrText>
             </w:r>
             <w:r>
               <w:rPr>
@@ -496,7 +529,7 @@
                 <w:noProof/>
                 <w:webHidden/>
               </w:rPr>
-              <w:t>4</w:t>
+              <w:t>6</w:t>
             </w:r>
             <w:r>
               <w:rPr>
@@ -520,14 +553,14 @@
               <w:lang w:val="en-US"/>
             </w:rPr>
           </w:pPr>
-          <w:hyperlink w:anchor="_Toc111399074" w:history="1">
+          <w:hyperlink w:anchor="_Toc111472732" w:history="1">
             <w:r>
               <w:rPr>
                 <w:rStyle w:val="Hyperlink"/>
                 <w:rFonts w:cs="Arial"/>
                 <w:noProof/>
               </w:rPr>
-              <w:t>Can speed up and slow down the tracks</w:t>
+              <w:t>R1D: Can speed up and slow down the tracks</w:t>
             </w:r>
             <w:r>
               <w:rPr>
@@ -548,7 +581,7 @@
                 <w:noProof/>
                 <w:webHidden/>
               </w:rPr>
-              <w:instrText xml:space="preserve"> PAGEREF _Toc111399074 \h </w:instrText>
+              <w:instrText xml:space="preserve"> PAGEREF _Toc111472732 \h </w:instrText>
             </w:r>
             <w:r>
               <w:rPr>
@@ -568,7 +601,7 @@
                 <w:noProof/>
                 <w:webHidden/>
               </w:rPr>
-              <w:t>4</w:t>
+              <w:t>7</w:t>
             </w:r>
             <w:r>
               <w:rPr>
@@ -592,14 +625,13 @@
               <w:lang w:val="en-US"/>
             </w:rPr>
           </w:pPr>
-          <w:hyperlink w:anchor="_Toc111399075" w:history="1">
+          <w:hyperlink w:anchor="_Toc111472733" w:history="1">
             <w:r>
               <w:rPr>
                 <w:rStyle w:val="Hyperlink"/>
-                <w:rFonts w:cs="Arial"/>
-                <w:noProof/>
-              </w:rPr>
-              <w:t>Implementation of a custom deck control Component with custom graphics which allows the user to control deck playback in some way that is more advanced than stop / start.</w:t>
+                <w:noProof/>
+              </w:rPr>
+              <w:t>R2: Implementation of a custom deck control Component with custom graphics which allows the user to control deck playback in some way that is more advanced than stop/ start.</w:t>
             </w:r>
             <w:r>
               <w:rPr>
@@ -620,7 +652,7 @@
                 <w:noProof/>
                 <w:webHidden/>
               </w:rPr>
-              <w:instrText xml:space="preserve"> PAGEREF _Toc111399075 \h </w:instrText>
+              <w:instrText xml:space="preserve"> PAGEREF _Toc111472733 \h </w:instrText>
             </w:r>
             <w:r>
               <w:rPr>
@@ -640,7 +672,7 @@
                 <w:noProof/>
                 <w:webHidden/>
               </w:rPr>
-              <w:t>4</w:t>
+              <w:t>8</w:t>
             </w:r>
             <w:r>
               <w:rPr>
@@ -664,14 +696,13 @@
               <w:lang w:val="en-US"/>
             </w:rPr>
           </w:pPr>
-          <w:hyperlink w:anchor="_Toc111399076" w:history="1">
+          <w:hyperlink w:anchor="_Toc111472734" w:history="1">
             <w:r>
               <w:rPr>
                 <w:rStyle w:val="Hyperlink"/>
-                <w:rFonts w:cs="Arial"/>
-                <w:noProof/>
-              </w:rPr>
-              <w:t>Component has custom graphics implemented in a paint function</w:t>
+                <w:noProof/>
+              </w:rPr>
+              <w:t>R2A: Components with custom graphics</w:t>
             </w:r>
             <w:r>
               <w:rPr>
@@ -692,7 +723,7 @@
                 <w:noProof/>
                 <w:webHidden/>
               </w:rPr>
-              <w:instrText xml:space="preserve"> PAGEREF _Toc111399076 \h </w:instrText>
+              <w:instrText xml:space="preserve"> PAGEREF _Toc111472734 \h </w:instrText>
             </w:r>
             <w:r>
               <w:rPr>
@@ -712,7 +743,7 @@
                 <w:noProof/>
                 <w:webHidden/>
               </w:rPr>
-              <w:t>4</w:t>
+              <w:t>8</w:t>
             </w:r>
             <w:r>
               <w:rPr>
@@ -736,14 +767,14 @@
               <w:lang w:val="en-US"/>
             </w:rPr>
           </w:pPr>
-          <w:hyperlink w:anchor="_Toc111399077" w:history="1">
+          <w:hyperlink w:anchor="_Toc111472735" w:history="1">
             <w:r>
               <w:rPr>
                 <w:rStyle w:val="Hyperlink"/>
                 <w:rFonts w:cs="Arial"/>
                 <w:noProof/>
               </w:rPr>
-              <w:t>Component enables the user to control the playback of a deck somehow</w:t>
+              <w:t>R2B: Component enables the user to control the playback of a deck somehow</w:t>
             </w:r>
             <w:r>
               <w:rPr>
@@ -764,7 +795,7 @@
                 <w:noProof/>
                 <w:webHidden/>
               </w:rPr>
-              <w:instrText xml:space="preserve"> PAGEREF _Toc111399077 \h </w:instrText>
+              <w:instrText xml:space="preserve"> PAGEREF _Toc111472735 \h </w:instrText>
             </w:r>
             <w:r>
               <w:rPr>
@@ -784,7 +815,7 @@
                 <w:noProof/>
                 <w:webHidden/>
               </w:rPr>
-              <w:t>5</w:t>
+              <w:t>9</w:t>
             </w:r>
             <w:r>
               <w:rPr>
@@ -808,7 +839,14 @@
               <w:lang w:val="en-US"/>
             </w:rPr>
           </w:pPr>
-          <w:hyperlink w:anchor="_Toc111399078" w:history="1">
+          <w:hyperlink w:anchor="_Toc111472736" w:history="1">
+            <w:r>
+              <w:rPr>
+                <w:rStyle w:val="Hyperlink"/>
+                <w:noProof/>
+              </w:rPr>
+              <w:t xml:space="preserve">R3: </w:t>
+            </w:r>
             <w:r>
               <w:rPr>
                 <w:rStyle w:val="Hyperlink"/>
@@ -836,7 +874,7 @@
                 <w:noProof/>
                 <w:webHidden/>
               </w:rPr>
-              <w:instrText xml:space="preserve"> PAGEREF _Toc111399078 \h </w:instrText>
+              <w:instrText xml:space="preserve"> PAGEREF _Toc111472736 \h </w:instrText>
             </w:r>
             <w:r>
               <w:rPr>
@@ -856,7 +894,7 @@
                 <w:noProof/>
                 <w:webHidden/>
               </w:rPr>
-              <w:t>5</w:t>
+              <w:t>11</w:t>
             </w:r>
             <w:r>
               <w:rPr>
@@ -880,14 +918,14 @@
               <w:lang w:val="en-US"/>
             </w:rPr>
           </w:pPr>
-          <w:hyperlink w:anchor="_Toc111399079" w:history="1">
+          <w:hyperlink w:anchor="_Toc111472737" w:history="1">
             <w:r>
               <w:rPr>
                 <w:rStyle w:val="Hyperlink"/>
                 <w:rFonts w:cs="Arial"/>
                 <w:noProof/>
               </w:rPr>
-              <w:t>Component allows the user to add files to their library</w:t>
+              <w:t>R3A: Component allows the user to add files to their library</w:t>
             </w:r>
             <w:r>
               <w:rPr>
@@ -908,7 +946,7 @@
                 <w:noProof/>
                 <w:webHidden/>
               </w:rPr>
-              <w:instrText xml:space="preserve"> PAGEREF _Toc111399079 \h </w:instrText>
+              <w:instrText xml:space="preserve"> PAGEREF _Toc111472737 \h </w:instrText>
             </w:r>
             <w:r>
               <w:rPr>
@@ -928,7 +966,7 @@
                 <w:noProof/>
                 <w:webHidden/>
               </w:rPr>
-              <w:t>5</w:t>
+              <w:t>11</w:t>
             </w:r>
             <w:r>
               <w:rPr>
@@ -952,14 +990,14 @@
               <w:lang w:val="en-US"/>
             </w:rPr>
           </w:pPr>
-          <w:hyperlink w:anchor="_Toc111399080" w:history="1">
+          <w:hyperlink w:anchor="_Toc111472738" w:history="1">
             <w:r>
               <w:rPr>
                 <w:rStyle w:val="Hyperlink"/>
                 <w:rFonts w:cs="Arial"/>
                 <w:noProof/>
               </w:rPr>
-              <w:t>Component parses and displays meta data such as filename and song length</w:t>
+              <w:t>R3B: Component parses and displays meta data such as filename and song length</w:t>
             </w:r>
             <w:r>
               <w:rPr>
@@ -980,7 +1018,7 @@
                 <w:noProof/>
                 <w:webHidden/>
               </w:rPr>
-              <w:instrText xml:space="preserve"> PAGEREF _Toc111399080 \h </w:instrText>
+              <w:instrText xml:space="preserve"> PAGEREF _Toc111472738 \h </w:instrText>
             </w:r>
             <w:r>
               <w:rPr>
@@ -1000,7 +1038,7 @@
                 <w:noProof/>
                 <w:webHidden/>
               </w:rPr>
-              <w:t>5</w:t>
+              <w:t>13</w:t>
             </w:r>
             <w:r>
               <w:rPr>
@@ -1024,14 +1062,14 @@
               <w:lang w:val="en-US"/>
             </w:rPr>
           </w:pPr>
-          <w:hyperlink w:anchor="_Toc111399081" w:history="1">
+          <w:hyperlink w:anchor="_Toc111472739" w:history="1">
             <w:r>
               <w:rPr>
                 <w:rStyle w:val="Hyperlink"/>
                 <w:rFonts w:cs="Arial"/>
                 <w:noProof/>
               </w:rPr>
-              <w:t>Component allows the user to search for files</w:t>
+              <w:t>R3C: Component allows the user to search for files</w:t>
             </w:r>
             <w:r>
               <w:rPr>
@@ -1052,7 +1090,7 @@
                 <w:noProof/>
                 <w:webHidden/>
               </w:rPr>
-              <w:instrText xml:space="preserve"> PAGEREF _Toc111399081 \h </w:instrText>
+              <w:instrText xml:space="preserve"> PAGEREF _Toc111472739 \h </w:instrText>
             </w:r>
             <w:r>
               <w:rPr>
@@ -1072,7 +1110,7 @@
                 <w:noProof/>
                 <w:webHidden/>
               </w:rPr>
-              <w:t>6</w:t>
+              <w:t>14</w:t>
             </w:r>
             <w:r>
               <w:rPr>
@@ -1096,14 +1134,14 @@
               <w:lang w:val="en-US"/>
             </w:rPr>
           </w:pPr>
-          <w:hyperlink w:anchor="_Toc111399082" w:history="1">
+          <w:hyperlink w:anchor="_Toc111472740" w:history="1">
             <w:r>
               <w:rPr>
                 <w:rStyle w:val="Hyperlink"/>
                 <w:rFonts w:cs="Arial"/>
                 <w:noProof/>
               </w:rPr>
-              <w:t>Component allows the user to load files from the library into a deck</w:t>
+              <w:t>R3D: Component allows the user to load files from the library into a deck</w:t>
             </w:r>
             <w:r>
               <w:rPr>
@@ -1124,7 +1162,7 @@
                 <w:noProof/>
                 <w:webHidden/>
               </w:rPr>
-              <w:instrText xml:space="preserve"> PAGEREF _Toc111399082 \h </w:instrText>
+              <w:instrText xml:space="preserve"> PAGEREF _Toc111472740 \h </w:instrText>
             </w:r>
             <w:r>
               <w:rPr>
@@ -1144,7 +1182,7 @@
                 <w:noProof/>
                 <w:webHidden/>
               </w:rPr>
-              <w:t>6</w:t>
+              <w:t>16</w:t>
             </w:r>
             <w:r>
               <w:rPr>
@@ -1168,14 +1206,14 @@
               <w:lang w:val="en-US"/>
             </w:rPr>
           </w:pPr>
-          <w:hyperlink w:anchor="_Toc111399083" w:history="1">
+          <w:hyperlink w:anchor="_Toc111472741" w:history="1">
             <w:r>
               <w:rPr>
                 <w:rStyle w:val="Hyperlink"/>
                 <w:rFonts w:cs="Arial"/>
                 <w:noProof/>
               </w:rPr>
-              <w:t>The music library persists so that it is restored when the user exits then restarts the application</w:t>
+              <w:t>R3E: The music library persists so that it is restored when the user exits then restarts the application</w:t>
             </w:r>
             <w:r>
               <w:rPr>
@@ -1196,7 +1234,7 @@
                 <w:noProof/>
                 <w:webHidden/>
               </w:rPr>
-              <w:instrText xml:space="preserve"> PAGEREF _Toc111399083 \h </w:instrText>
+              <w:instrText xml:space="preserve"> PAGEREF _Toc111472741 \h </w:instrText>
             </w:r>
             <w:r>
               <w:rPr>
@@ -1216,7 +1254,7 @@
                 <w:noProof/>
                 <w:webHidden/>
               </w:rPr>
-              <w:t>6</w:t>
+              <w:t>16</w:t>
             </w:r>
             <w:r>
               <w:rPr>
@@ -1240,14 +1278,14 @@
               <w:lang w:val="en-US"/>
             </w:rPr>
           </w:pPr>
-          <w:hyperlink w:anchor="_Toc111399084" w:history="1">
+          <w:hyperlink w:anchor="_Toc111472742" w:history="1">
             <w:r>
               <w:rPr>
                 <w:rStyle w:val="Hyperlink"/>
                 <w:rFonts w:cs="Arial"/>
                 <w:noProof/>
               </w:rPr>
-              <w:t>Implementation of a complete custom GUI</w:t>
+              <w:t>R4: Implementation of a complete custom GUI</w:t>
             </w:r>
             <w:r>
               <w:rPr>
@@ -1268,7 +1306,7 @@
                 <w:noProof/>
                 <w:webHidden/>
               </w:rPr>
-              <w:instrText xml:space="preserve"> PAGEREF _Toc111399084 \h </w:instrText>
+              <w:instrText xml:space="preserve"> PAGEREF _Toc111472742 \h </w:instrText>
             </w:r>
             <w:r>
               <w:rPr>
@@ -1288,7 +1326,7 @@
                 <w:noProof/>
                 <w:webHidden/>
               </w:rPr>
-              <w:t>6</w:t>
+              <w:t>18</w:t>
             </w:r>
             <w:r>
               <w:rPr>
@@ -1312,14 +1350,14 @@
               <w:lang w:val="en-US"/>
             </w:rPr>
           </w:pPr>
-          <w:hyperlink w:anchor="_Toc111399085" w:history="1">
+          <w:hyperlink w:anchor="_Toc111472743" w:history="1">
             <w:r>
               <w:rPr>
                 <w:rStyle w:val="Hyperlink"/>
                 <w:rFonts w:cs="Arial"/>
                 <w:noProof/>
               </w:rPr>
-              <w:t>GUI layout is significantly different from the basic DeckGUI shown in class, with extra controls</w:t>
+              <w:t>R4A, B, C: Layout is different, it includes custom components, and music library</w:t>
             </w:r>
             <w:r>
               <w:rPr>
@@ -1340,7 +1378,7 @@
                 <w:noProof/>
                 <w:webHidden/>
               </w:rPr>
-              <w:instrText xml:space="preserve"> PAGEREF _Toc111399085 \h </w:instrText>
+              <w:instrText xml:space="preserve"> PAGEREF _Toc111472743 \h </w:instrText>
             </w:r>
             <w:r>
               <w:rPr>
@@ -1360,79 +1398,7 @@
                 <w:noProof/>
                 <w:webHidden/>
               </w:rPr>
-              <w:t>6</w:t>
-            </w:r>
-            <w:r>
-              <w:rPr>
-                <w:noProof/>
-                <w:webHidden/>
-              </w:rPr>
-              <w:fldChar w:fldCharType="end"/>
-            </w:r>
-          </w:hyperlink>
-        </w:p>
-        <w:p>
-          <w:pPr>
-            <w:pStyle w:val="TOC2"/>
-            <w:tabs>
-              <w:tab w:val="right" w:leader="dot" w:pos="9350"/>
-            </w:tabs>
-            <w:rPr>
-              <w:rFonts w:asciiTheme="minorHAnsi" w:eastAsiaTheme="minorEastAsia" w:hAnsiTheme="minorHAnsi"/>
-              <w:noProof/>
-              <w:sz w:val="22"/>
-              <w:lang w:val="en-US"/>
-            </w:rPr>
-          </w:pPr>
-          <w:hyperlink w:anchor="_Toc111399086" w:history="1">
-            <w:r>
-              <w:rPr>
-                <w:rStyle w:val="Hyperlink"/>
-                <w:rFonts w:cs="Arial"/>
-                <w:noProof/>
-              </w:rPr>
-              <w:t>Summary</w:t>
-            </w:r>
-            <w:r>
-              <w:rPr>
-                <w:noProof/>
-                <w:webHidden/>
-              </w:rPr>
-              <w:tab/>
-            </w:r>
-            <w:r>
-              <w:rPr>
-                <w:noProof/>
-                <w:webHidden/>
-              </w:rPr>
-              <w:fldChar w:fldCharType="begin"/>
-            </w:r>
-            <w:r>
-              <w:rPr>
-                <w:noProof/>
-                <w:webHidden/>
-              </w:rPr>
-              <w:instrText xml:space="preserve"> PAGEREF _Toc111399086 \h </w:instrText>
-            </w:r>
-            <w:r>
-              <w:rPr>
-                <w:noProof/>
-                <w:webHidden/>
-              </w:rPr>
-            </w:r>
-            <w:r>
-              <w:rPr>
-                <w:noProof/>
-                <w:webHidden/>
-              </w:rPr>
-              <w:fldChar w:fldCharType="separate"/>
-            </w:r>
-            <w:r>
-              <w:rPr>
-                <w:noProof/>
-                <w:webHidden/>
-              </w:rPr>
-              <w:t>9</w:t>
+              <w:t>19</w:t>
             </w:r>
             <w:r>
               <w:rPr>
@@ -1516,70 +1482,8 @@
           <w:rFonts w:cs="Arial"/>
         </w:rPr>
       </w:pPr>
-      <w:r>
-        <w:rPr>
-          <w:rFonts w:cs="Arial"/>
-        </w:rPr>
-        <w:t xml:space="preserve">Custom Knobs: </w:t>
-      </w:r>
-      <w:hyperlink r:id="rId5" w:history="1">
-        <w:r>
-          <w:rPr>
-            <w:rStyle w:val="Hyperlink"/>
-            <w:rFonts w:cs="Arial"/>
-          </w:rPr>
-          <w:t>https://github.com/remberg/juceCustomSliderSample</w:t>
-        </w:r>
-      </w:hyperlink>
-      <w:r>
-        <w:rPr>
-          <w:rFonts w:cs="Arial"/>
-        </w:rPr>
-        <w:t xml:space="preserve"> </w:t>
-      </w:r>
-    </w:p>
-    <w:p>
-      <w:pPr>
-        <w:rPr>
-          <w:rFonts w:cs="Arial"/>
-        </w:rPr>
-      </w:pPr>
-      <w:proofErr w:type="spellStart"/>
-      <w:r>
-        <w:rPr>
-          <w:rFonts w:cs="Arial"/>
-        </w:rPr>
-        <w:t>Colors</w:t>
-      </w:r>
-      <w:proofErr w:type="spellEnd"/>
-      <w:r>
-        <w:rPr>
-          <w:rFonts w:cs="Arial"/>
-        </w:rPr>
-        <w:t xml:space="preserve">: </w:t>
-      </w:r>
-      <w:hyperlink r:id="rId6" w:history="1">
-        <w:r>
-          <w:rPr>
-            <w:rStyle w:val="Hyperlink"/>
-            <w:rFonts w:cs="Arial"/>
-          </w:rPr>
-          <w:t>https://www.ccoderun.ca/programming/doxygen/juce/namespacejuce_1_1Colours.html</w:t>
-        </w:r>
-      </w:hyperlink>
-      <w:r>
-        <w:rPr>
-          <w:rFonts w:cs="Arial"/>
-        </w:rPr>
-        <w:t xml:space="preserve"> </w:t>
-      </w:r>
-    </w:p>
-    <w:p>
-      <w:pPr>
-        <w:rPr>
-          <w:rFonts w:cs="Arial"/>
-        </w:rPr>
-      </w:pPr>
+      <w:bookmarkStart w:id="1" w:name="_GoBack"/>
+      <w:bookmarkEnd w:id="1"/>
     </w:p>
     <w:p>
       <w:pPr>
@@ -1595,7 +1499,7 @@
           <w:rFonts w:cs="Arial"/>
         </w:rPr>
       </w:pPr>
-      <w:bookmarkStart w:id="1" w:name="_Toc111399069"/>
+      <w:bookmarkStart w:id="2" w:name="_Toc111472727"/>
       <w:r>
         <w:rPr>
           <w:rFonts w:cs="Arial"/>
@@ -1603,7 +1507,7 @@
         <w:lastRenderedPageBreak/>
         <w:t>Introduction</w:t>
       </w:r>
-      <w:bookmarkEnd w:id="1"/>
+      <w:bookmarkEnd w:id="2"/>
     </w:p>
     <w:p>
       <w:pPr>
@@ -1817,7 +1721,31 @@
         <w:rPr>
           <w:rFonts w:cs="Arial"/>
         </w:rPr>
-        <w:t>This application was developed as final project for the class of Object-Oriented Programming and thus the different application components are divided into a series of header and .</w:t>
+        <w:t>This application was developed as final project for the class of Object-Oriented Programming</w:t>
+      </w:r>
+      <w:r>
+        <w:rPr>
+          <w:rFonts w:cs="Arial"/>
+        </w:rPr>
+        <w:t>, for which code-related best practices have been followed. For example,</w:t>
+      </w:r>
+      <w:r>
+        <w:rPr>
+          <w:rFonts w:cs="Arial"/>
+        </w:rPr>
+        <w:t xml:space="preserve"> the different application components are divided into a series of header </w:t>
+      </w:r>
+      <w:r>
+        <w:rPr>
+          <w:rFonts w:cs="Arial"/>
+        </w:rPr>
+        <w:t xml:space="preserve">(interfaces) </w:t>
+      </w:r>
+      <w:r>
+        <w:rPr>
+          <w:rFonts w:cs="Arial"/>
+        </w:rPr>
+        <w:t>and .</w:t>
       </w:r>
       <w:proofErr w:type="spellStart"/>
       <w:r>
@@ -1831,13 +1759,31 @@
         <w:rPr>
           <w:rFonts w:cs="Arial"/>
         </w:rPr>
-        <w:t xml:space="preserve"> files, following the best practice of separation of concerns. </w:t>
-      </w:r>
-      <w:r>
-        <w:rPr>
-          <w:rFonts w:cs="Arial"/>
-        </w:rPr>
-        <w:t xml:space="preserve">Code documentation can be found for each function within the header files (following </w:t>
+        <w:t xml:space="preserve"> files</w:t>
+      </w:r>
+      <w:r>
+        <w:rPr>
+          <w:rFonts w:cs="Arial"/>
+        </w:rPr>
+        <w:t xml:space="preserve"> (implementation)</w:t>
+      </w:r>
+      <w:r>
+        <w:rPr>
+          <w:rFonts w:cs="Arial"/>
+        </w:rPr>
+        <w:t xml:space="preserve">, </w:t>
+      </w:r>
+      <w:r>
+        <w:rPr>
+          <w:rFonts w:cs="Arial"/>
+        </w:rPr>
+        <w:t>and c</w:t>
+      </w:r>
+      <w:r>
+        <w:rPr>
+          <w:rFonts w:cs="Arial"/>
+        </w:rPr>
+        <w:t xml:space="preserve">ode documentation can be found for each function within the header files (following </w:t>
       </w:r>
       <w:hyperlink r:id="rId7" w:history="1">
         <w:r>
@@ -1877,7 +1823,7 @@
           <w:noProof/>
         </w:rPr>
         <w:drawing>
-          <wp:inline distT="0" distB="0" distL="0" distR="0" wp14:anchorId="506944AB" wp14:editId="236B0124">
+          <wp:inline distT="0" distB="0" distL="0" distR="0" wp14:anchorId="100D7425" wp14:editId="6F2D7619">
             <wp:extent cx="5943600" cy="4327525"/>
             <wp:effectExtent l="0" t="0" r="0" b="0"/>
             <wp:docPr id="30" name="Picture 30"/>
@@ -1957,6 +1903,12 @@
         </w:rPr>
         <w:t xml:space="preserve">In this report I will describe the structure of the application, highlighting how its features were implemented. </w:t>
       </w:r>
+      <w:r>
+        <w:rPr>
+          <w:rFonts w:cs="Arial"/>
+        </w:rPr>
+        <w:t xml:space="preserve">I have implemented all requirements. </w:t>
+      </w:r>
     </w:p>
     <w:p>
       <w:pPr>
@@ -1966,7 +1918,7 @@
           <w:rFonts w:cs="Arial"/>
         </w:rPr>
       </w:pPr>
-      <w:bookmarkStart w:id="2" w:name="_Toc111399070"/>
+      <w:bookmarkStart w:id="3" w:name="_Toc111472728"/>
       <w:r>
         <w:rPr>
           <w:rFonts w:cs="Arial"/>
@@ -1974,7 +1926,7 @@
         <w:lastRenderedPageBreak/>
         <w:t>Basic functionality (R1)</w:t>
       </w:r>
-      <w:bookmarkEnd w:id="2"/>
+      <w:bookmarkEnd w:id="3"/>
       <w:r>
         <w:rPr>
           <w:rFonts w:cs="Arial"/>
@@ -2028,11 +1980,11 @@
           <w:rFonts w:cs="Arial"/>
         </w:rPr>
       </w:pPr>
-      <w:bookmarkStart w:id="3" w:name="_Toc111399071"/>
+      <w:bookmarkStart w:id="4" w:name="_Toc111472729"/>
       <w:r>
         <w:t>R1A: can load audio files into audio players</w:t>
       </w:r>
-      <w:bookmarkEnd w:id="3"/>
+      <w:bookmarkEnd w:id="4"/>
     </w:p>
     <w:p>
       <w:pPr>
@@ -2076,7 +2028,7 @@
           <w:noProof/>
         </w:rPr>
         <w:drawing>
-          <wp:inline distT="0" distB="0" distL="0" distR="0" wp14:anchorId="03E87C0D" wp14:editId="3E7532D4">
+          <wp:inline distT="0" distB="0" distL="0" distR="0" wp14:anchorId="3E1881F0" wp14:editId="4D3D9A8B">
             <wp:extent cx="4826000" cy="2648112"/>
             <wp:effectExtent l="0" t="0" r="0" b="0"/>
             <wp:docPr id="14" name="Picture 14"/>
@@ -2218,7 +2170,7 @@
           <w:noProof/>
         </w:rPr>
         <w:drawing>
-          <wp:inline distT="0" distB="0" distL="0" distR="0" wp14:anchorId="68492855" wp14:editId="38F33A94">
+          <wp:inline distT="0" distB="0" distL="0" distR="0" wp14:anchorId="4F5EB5D7" wp14:editId="7F72CFCB">
             <wp:extent cx="4762500" cy="2869204"/>
             <wp:effectExtent l="0" t="0" r="0" b="7620"/>
             <wp:docPr id="13" name="Picture 13"/>
@@ -2402,7 +2354,7 @@
           <w:noProof/>
         </w:rPr>
         <w:drawing>
-          <wp:inline distT="0" distB="0" distL="0" distR="0" wp14:anchorId="190A232D" wp14:editId="36586106">
+          <wp:inline distT="0" distB="0" distL="0" distR="0" wp14:anchorId="729AA504" wp14:editId="31B9777A">
             <wp:extent cx="5943600" cy="5650865"/>
             <wp:effectExtent l="0" t="0" r="0" b="6985"/>
             <wp:docPr id="16" name="Picture 16"/>
@@ -2557,7 +2509,7 @@
         </w:rPr>
         <w:lastRenderedPageBreak/>
         <w:drawing>
-          <wp:inline distT="0" distB="0" distL="0" distR="0" wp14:anchorId="204A37C5" wp14:editId="03A7E76F">
+          <wp:inline distT="0" distB="0" distL="0" distR="0" wp14:anchorId="332941E3" wp14:editId="50D16EA4">
             <wp:extent cx="5943600" cy="2202180"/>
             <wp:effectExtent l="0" t="0" r="0" b="7620"/>
             <wp:docPr id="17" name="Picture 17"/>
@@ -2711,7 +2663,7 @@
           <w:noProof/>
         </w:rPr>
         <w:drawing>
-          <wp:inline distT="0" distB="0" distL="0" distR="0" wp14:anchorId="14B48FAC" wp14:editId="3966B851">
+          <wp:inline distT="0" distB="0" distL="0" distR="0" wp14:anchorId="0D8E66DE" wp14:editId="2B0D0B98">
             <wp:extent cx="5943600" cy="1541145"/>
             <wp:effectExtent l="0" t="0" r="0" b="1905"/>
             <wp:docPr id="19" name="Picture 19"/>
@@ -2820,7 +2772,7 @@
           <w:rFonts w:cs="Arial"/>
         </w:rPr>
       </w:pPr>
-      <w:bookmarkStart w:id="4" w:name="_Toc111399072"/>
+      <w:bookmarkStart w:id="5" w:name="_Toc111472730"/>
       <w:r>
         <w:rPr>
           <w:rFonts w:cs="Arial"/>
@@ -2833,7 +2785,7 @@
         </w:rPr>
         <w:t>playing 2 tracks at the same time</w:t>
       </w:r>
-      <w:bookmarkEnd w:id="4"/>
+      <w:bookmarkEnd w:id="5"/>
       <w:r>
         <w:rPr>
           <w:rFonts w:cs="Arial"/>
@@ -3019,7 +2971,7 @@
           <w:noProof/>
         </w:rPr>
         <w:drawing>
-          <wp:inline distT="0" distB="0" distL="0" distR="0" wp14:anchorId="3512621F" wp14:editId="276ADAB9">
+          <wp:inline distT="0" distB="0" distL="0" distR="0" wp14:anchorId="2E82A1DC" wp14:editId="64882E04">
             <wp:extent cx="5943600" cy="1779905"/>
             <wp:effectExtent l="0" t="0" r="0" b="0"/>
             <wp:docPr id="20" name="Picture 20"/>
@@ -3214,7 +3166,7 @@
           <w:noProof/>
         </w:rPr>
         <w:drawing>
-          <wp:inline distT="0" distB="0" distL="0" distR="0" wp14:anchorId="64C0B089" wp14:editId="4561EEE0">
+          <wp:inline distT="0" distB="0" distL="0" distR="0" wp14:anchorId="575A3907" wp14:editId="3B4A98C3">
             <wp:extent cx="5943600" cy="2219325"/>
             <wp:effectExtent l="0" t="0" r="0" b="9525"/>
             <wp:docPr id="22" name="Picture 22"/>
@@ -3305,7 +3257,7 @@
           <w:rFonts w:cs="Arial"/>
         </w:rPr>
       </w:pPr>
-      <w:bookmarkStart w:id="5" w:name="_Toc111399073"/>
+      <w:bookmarkStart w:id="6" w:name="_Toc111472731"/>
       <w:r>
         <w:rPr>
           <w:rFonts w:cs="Arial"/>
@@ -3318,7 +3270,7 @@
         </w:rPr>
         <w:t>Can mix the tracks by varying each of their volumes</w:t>
       </w:r>
-      <w:bookmarkEnd w:id="5"/>
+      <w:bookmarkEnd w:id="6"/>
     </w:p>
     <w:p>
       <w:pPr>
@@ -3356,7 +3308,7 @@
           <w:noProof/>
         </w:rPr>
         <w:drawing>
-          <wp:inline distT="0" distB="0" distL="0" distR="0" wp14:anchorId="14353C8A" wp14:editId="7D39963E">
+          <wp:inline distT="0" distB="0" distL="0" distR="0" wp14:anchorId="37D334CD" wp14:editId="3C9D6CA5">
             <wp:extent cx="5943600" cy="2961005"/>
             <wp:effectExtent l="0" t="0" r="0" b="0"/>
             <wp:docPr id="23" name="Picture 23"/>
@@ -3536,7 +3488,7 @@
         </w:rPr>
         <w:lastRenderedPageBreak/>
         <w:drawing>
-          <wp:inline distT="0" distB="0" distL="0" distR="0" wp14:anchorId="1703F83E" wp14:editId="2837DFB3">
+          <wp:inline distT="0" distB="0" distL="0" distR="0" wp14:anchorId="7E5DDD6A" wp14:editId="720425CA">
             <wp:extent cx="5943600" cy="3208655"/>
             <wp:effectExtent l="0" t="0" r="0" b="0"/>
             <wp:docPr id="24" name="Picture 24"/>
@@ -3736,7 +3688,7 @@
           <w:noProof/>
         </w:rPr>
         <w:drawing>
-          <wp:inline distT="0" distB="0" distL="0" distR="0" wp14:anchorId="51D14919" wp14:editId="24224A56">
+          <wp:inline distT="0" distB="0" distL="0" distR="0" wp14:anchorId="242AA102" wp14:editId="126F8F7D">
             <wp:extent cx="2851150" cy="1990931"/>
             <wp:effectExtent l="0" t="0" r="6350" b="9525"/>
             <wp:docPr id="27" name="Picture 27"/>
@@ -3829,7 +3781,7 @@
           <w:rFonts w:cs="Arial"/>
         </w:rPr>
       </w:pPr>
-      <w:bookmarkStart w:id="6" w:name="_Toc111399074"/>
+      <w:bookmarkStart w:id="7" w:name="_Toc111472732"/>
       <w:r>
         <w:rPr>
           <w:rFonts w:cs="Arial"/>
@@ -3842,31 +3794,19 @@
         </w:rPr>
         <w:t>Can speed up and slow down the tracks</w:t>
       </w:r>
-      <w:bookmarkEnd w:id="6"/>
-    </w:p>
-    <w:p>
-      <w:pPr>
-        <w:rPr>
-          <w:rFonts w:cs="Arial"/>
-        </w:rPr>
-      </w:pPr>
-      <w:r>
-        <w:rPr>
-          <w:rFonts w:cs="Arial"/>
-        </w:rPr>
-        <w:t xml:space="preserve">From figure 1, we can see that each deck has a separate </w:t>
-      </w:r>
-      <w:r>
-        <w:rPr>
-          <w:rFonts w:cs="Arial"/>
-        </w:rPr>
-        <w:t>speed</w:t>
-      </w:r>
-      <w:r>
-        <w:rPr>
-          <w:rFonts w:cs="Arial"/>
-        </w:rPr>
-        <w:t xml:space="preserve"> knob. Each knob is implemented as an object of class Slider, within file ‘</w:t>
+      <w:bookmarkEnd w:id="7"/>
+    </w:p>
+    <w:p>
+      <w:pPr>
+        <w:rPr>
+          <w:rFonts w:cs="Arial"/>
+        </w:rPr>
+      </w:pPr>
+      <w:r>
+        <w:rPr>
+          <w:rFonts w:cs="Arial"/>
+        </w:rPr>
+        <w:t>From figure 1, we can see that each deck has a separate speed knob. Each knob is implemented as an object of class Slider, within file ‘</w:t>
       </w:r>
       <w:proofErr w:type="spellStart"/>
       <w:r>
@@ -3880,13 +3820,7 @@
         <w:rPr>
           <w:rFonts w:cs="Arial"/>
         </w:rPr>
-        <w:t>’</w:t>
-      </w:r>
-      <w:r>
-        <w:rPr>
-          <w:rFonts w:cs="Arial"/>
-        </w:rPr>
-        <w:t>. The speed slider is instantiated at line 113 of figure 9.</w:t>
+        <w:t>’. The speed slider is instantiated at line 113 of figure 9.</w:t>
       </w:r>
     </w:p>
     <w:p>
@@ -3962,7 +3896,7 @@
         </w:rPr>
         <w:lastRenderedPageBreak/>
         <w:drawing>
-          <wp:inline distT="0" distB="0" distL="0" distR="0" wp14:anchorId="0937A0F4" wp14:editId="1FA65CF6">
+          <wp:inline distT="0" distB="0" distL="0" distR="0" wp14:anchorId="5CE06601" wp14:editId="27B62C07">
             <wp:extent cx="4406900" cy="2155897"/>
             <wp:effectExtent l="0" t="0" r="0" b="0"/>
             <wp:docPr id="28" name="Picture 28"/>
@@ -4126,12 +4060,15 @@
           <w:rFonts w:cs="Arial"/>
         </w:rPr>
       </w:pPr>
-      <w:bookmarkStart w:id="7" w:name="_Toc111399075"/>
-      <w:r>
-        <w:t xml:space="preserve">R2: Implementation of a custom deck control Component with custom graphics which allows the user to control deck playback in some way that is more advanced than stop/ start. </w:t>
-      </w:r>
-    </w:p>
-    <w:bookmarkEnd w:id="7"/>
+      <w:bookmarkStart w:id="8" w:name="_Toc111472733"/>
+      <w:r>
+        <w:t>R2: Implementation of a custom deck control Component with custom graphics which allows the user to control deck playback in some way that is more advanced than stop/ start.</w:t>
+      </w:r>
+      <w:bookmarkEnd w:id="8"/>
+      <w:r>
+        <w:t xml:space="preserve"> </w:t>
+      </w:r>
+    </w:p>
     <w:p>
       <w:pPr>
         <w:rPr>
@@ -4220,23 +4157,14 @@
           <w:rFonts w:cs="Arial"/>
         </w:rPr>
       </w:pPr>
-      <w:bookmarkStart w:id="8" w:name="_Toc111399076"/>
-      <w:r>
-        <w:t>R2A: Component</w:t>
-      </w:r>
-      <w:r>
-        <w:t>s</w:t>
-      </w:r>
+      <w:bookmarkStart w:id="9" w:name="_Toc111472734"/>
+      <w:r>
+        <w:t>R2A: Components with custom graphics</w:t>
+      </w:r>
+      <w:bookmarkEnd w:id="9"/>
       <w:r>
         <w:t xml:space="preserve"> </w:t>
       </w:r>
-      <w:r>
-        <w:t>with</w:t>
-      </w:r>
-      <w:r>
-        <w:t xml:space="preserve"> custom graphics </w:t>
-      </w:r>
-      <w:bookmarkEnd w:id="8"/>
     </w:p>
     <w:p>
       <w:pPr>
@@ -4280,7 +4208,7 @@
           <w:noProof/>
         </w:rPr>
         <w:drawing>
-          <wp:inline distT="0" distB="0" distL="0" distR="0" wp14:anchorId="1FA5DFA6" wp14:editId="1D107D09">
+          <wp:inline distT="0" distB="0" distL="0" distR="0" wp14:anchorId="12C3BF18" wp14:editId="7A86B82F">
             <wp:extent cx="5035550" cy="1537026"/>
             <wp:effectExtent l="0" t="0" r="0" b="6350"/>
             <wp:docPr id="31" name="Picture 31"/>
@@ -4475,7 +4403,7 @@
           <w:noProof/>
         </w:rPr>
         <w:drawing>
-          <wp:inline distT="0" distB="0" distL="0" distR="0" wp14:anchorId="7815706E" wp14:editId="41458152">
+          <wp:inline distT="0" distB="0" distL="0" distR="0" wp14:anchorId="1D54D352" wp14:editId="5A3BA829">
             <wp:extent cx="5943600" cy="2586990"/>
             <wp:effectExtent l="0" t="0" r="0" b="3810"/>
             <wp:docPr id="29" name="Picture 29"/>
@@ -4582,7 +4510,7 @@
           <w:noProof/>
         </w:rPr>
         <w:drawing>
-          <wp:inline distT="0" distB="0" distL="0" distR="0" wp14:anchorId="2A616598" wp14:editId="0F9935DC">
+          <wp:inline distT="0" distB="0" distL="0" distR="0" wp14:anchorId="3DAF0FA7" wp14:editId="7FF83C93">
             <wp:extent cx="5943600" cy="2394585"/>
             <wp:effectExtent l="0" t="0" r="0" b="5715"/>
             <wp:docPr id="32" name="Picture 32"/>
@@ -4660,12 +4588,14 @@
           <w:rFonts w:cs="Arial"/>
         </w:rPr>
       </w:pPr>
+      <w:bookmarkStart w:id="10" w:name="_Toc111472735"/>
       <w:r>
         <w:rPr>
           <w:rFonts w:cs="Arial"/>
         </w:rPr>
         <w:t>R2B: Component enables the user to control the playback of a deck somehow</w:t>
       </w:r>
+      <w:bookmarkEnd w:id="10"/>
     </w:p>
     <w:p>
       <w:pPr>
@@ -4704,7 +4634,7 @@
         </w:rPr>
         <w:lastRenderedPageBreak/>
         <w:drawing>
-          <wp:inline distT="0" distB="0" distL="0" distR="0" wp14:anchorId="165B0FF4" wp14:editId="3E7FC248">
+          <wp:inline distT="0" distB="0" distL="0" distR="0" wp14:anchorId="7138DB78" wp14:editId="2D488567">
             <wp:extent cx="5943600" cy="3170555"/>
             <wp:effectExtent l="0" t="0" r="0" b="0"/>
             <wp:docPr id="33" name="Picture 33"/>
@@ -4840,7 +4770,7 @@
           <w:noProof/>
         </w:rPr>
         <w:drawing>
-          <wp:inline distT="0" distB="0" distL="0" distR="0" wp14:anchorId="44D625CD" wp14:editId="1655F0E0">
+          <wp:inline distT="0" distB="0" distL="0" distR="0" wp14:anchorId="52328F2B" wp14:editId="78AB3AC9">
             <wp:extent cx="4292600" cy="2450818"/>
             <wp:effectExtent l="0" t="0" r="0" b="6985"/>
             <wp:docPr id="34" name="Picture 34"/>
@@ -4954,13 +4884,10 @@
           <w:rFonts w:cs="Arial"/>
         </w:rPr>
       </w:pPr>
-      <w:bookmarkStart w:id="9" w:name="_Toc111399078"/>
+      <w:bookmarkStart w:id="11" w:name="_Toc111472736"/>
       <w:r>
         <w:lastRenderedPageBreak/>
-        <w:t>R3:</w:t>
-      </w:r>
-      <w:r>
-        <w:t xml:space="preserve"> </w:t>
+        <w:t xml:space="preserve">R3: </w:t>
       </w:r>
       <w:r>
         <w:rPr>
@@ -4968,7 +4895,7 @@
         </w:rPr>
         <w:t>Implementation of a music library component which allows the user to manage their music library</w:t>
       </w:r>
-      <w:bookmarkEnd w:id="9"/>
+      <w:bookmarkEnd w:id="11"/>
     </w:p>
     <w:p>
       <w:pPr>
@@ -5014,13 +4941,7 @@
         <w:rPr>
           <w:rFonts w:cs="Arial"/>
         </w:rPr>
-        <w:t xml:space="preserve"> and which implementation can be found in the file </w:t>
-      </w:r>
-      <w:r>
-        <w:rPr>
-          <w:rFonts w:cs="Arial"/>
-        </w:rPr>
-        <w:t>PlaylistComponent.cpp</w:t>
+        <w:t xml:space="preserve"> and which implementation can be found in the file PlaylistComponent.cpp</w:t>
       </w:r>
       <w:r>
         <w:rPr>
@@ -5036,7 +4957,7 @@
           <w:rFonts w:cs="Arial"/>
         </w:rPr>
       </w:pPr>
-      <w:bookmarkStart w:id="10" w:name="_Toc111399079"/>
+      <w:bookmarkStart w:id="12" w:name="_Toc111472737"/>
       <w:r>
         <w:rPr>
           <w:rFonts w:cs="Arial"/>
@@ -5049,7 +4970,7 @@
         </w:rPr>
         <w:t>Component allows the user to add files to their library</w:t>
       </w:r>
-      <w:bookmarkEnd w:id="10"/>
+      <w:bookmarkEnd w:id="12"/>
     </w:p>
     <w:p>
       <w:r>
@@ -5081,7 +5002,7 @@
           <w:noProof/>
         </w:rPr>
         <w:drawing>
-          <wp:inline distT="0" distB="0" distL="0" distR="0" wp14:anchorId="41B642A7" wp14:editId="694B9B8B">
+          <wp:inline distT="0" distB="0" distL="0" distR="0" wp14:anchorId="5BFB2CE0" wp14:editId="4DF570F4">
             <wp:extent cx="5029200" cy="1084824"/>
             <wp:effectExtent l="0" t="0" r="0" b="1270"/>
             <wp:docPr id="35" name="Picture 35"/>
@@ -5168,7 +5089,7 @@
           <w:noProof/>
         </w:rPr>
         <w:drawing>
-          <wp:inline distT="0" distB="0" distL="0" distR="0" wp14:anchorId="0AB93BD4" wp14:editId="18C54DD6">
+          <wp:inline distT="0" distB="0" distL="0" distR="0" wp14:anchorId="5BFB29D7" wp14:editId="4D80F7D8">
             <wp:extent cx="4483100" cy="1107364"/>
             <wp:effectExtent l="0" t="0" r="0" b="0"/>
             <wp:docPr id="36" name="Picture 36"/>
@@ -5300,7 +5221,7 @@
           <w:noProof/>
         </w:rPr>
         <w:drawing>
-          <wp:inline distT="0" distB="0" distL="0" distR="0" wp14:anchorId="706A00B1" wp14:editId="0E4717AC">
+          <wp:inline distT="0" distB="0" distL="0" distR="0" wp14:anchorId="67B0F208" wp14:editId="0A421193">
             <wp:extent cx="3257550" cy="2054415"/>
             <wp:effectExtent l="0" t="0" r="0" b="3175"/>
             <wp:docPr id="37" name="Picture 37"/>
@@ -5410,7 +5331,7 @@
           <w:noProof/>
         </w:rPr>
         <w:drawing>
-          <wp:inline distT="0" distB="0" distL="0" distR="0" wp14:anchorId="11524FED" wp14:editId="0D1A7B34">
+          <wp:inline distT="0" distB="0" distL="0" distR="0" wp14:anchorId="23A8E0C3" wp14:editId="20C360B3">
             <wp:extent cx="5943600" cy="4337050"/>
             <wp:effectExtent l="0" t="0" r="0" b="6350"/>
             <wp:docPr id="38" name="Picture 38"/>
@@ -5538,10 +5459,7 @@
         <w:t xml:space="preserve"> object also passing the file to the class </w:t>
       </w:r>
       <w:r>
-        <w:t>constructor</w:t>
-      </w:r>
-      <w:r>
-        <w:t xml:space="preserve"> (</w:t>
+        <w:t>constructor (</w:t>
       </w:r>
       <w:proofErr w:type="spellStart"/>
       <w:r>
@@ -5549,18 +5467,7 @@
       </w:r>
       <w:proofErr w:type="spellEnd"/>
       <w:r>
-        <w:t xml:space="preserve"> </w:t>
-      </w:r>
-      <w:r>
-        <w:t>object is used to assign the track duration to the song object)</w:t>
-      </w:r>
-      <w:proofErr w:type="gramStart"/>
-      <w:r>
-        <w:t xml:space="preserve">. </w:t>
-      </w:r>
-      <w:proofErr w:type="gramEnd"/>
-      <w:r>
-        <w:t>Finally</w:t>
+        <w:t xml:space="preserve"> object is used to assign the track duration to the song object). Finally</w:t>
       </w:r>
       <w:r>
         <w:t xml:space="preserve">, </w:t>
@@ -5585,7 +5492,7 @@
         </w:rPr>
         <w:lastRenderedPageBreak/>
         <w:drawing>
-          <wp:inline distT="0" distB="0" distL="0" distR="0" wp14:anchorId="3B39A14B" wp14:editId="5DF3EED9">
+          <wp:inline distT="0" distB="0" distL="0" distR="0" wp14:anchorId="02616DED" wp14:editId="6EC2C7BB">
             <wp:extent cx="5708650" cy="4368093"/>
             <wp:effectExtent l="0" t="0" r="6350" b="0"/>
             <wp:docPr id="39" name="Picture 39"/>
@@ -5675,7 +5582,7 @@
           <w:rFonts w:cs="Arial"/>
         </w:rPr>
       </w:pPr>
-      <w:bookmarkStart w:id="11" w:name="_Toc111399080"/>
+      <w:bookmarkStart w:id="13" w:name="_Toc111472738"/>
       <w:r>
         <w:rPr>
           <w:rFonts w:cs="Arial"/>
@@ -5688,7 +5595,7 @@
         </w:rPr>
         <w:t>Component parses and displays meta data such as filename and song length</w:t>
       </w:r>
-      <w:bookmarkEnd w:id="11"/>
+      <w:bookmarkEnd w:id="13"/>
     </w:p>
     <w:p>
       <w:r>
@@ -5759,7 +5666,7 @@
           <w:noProof/>
         </w:rPr>
         <w:drawing>
-          <wp:inline distT="0" distB="0" distL="0" distR="0" wp14:anchorId="731B40A7" wp14:editId="793842EE">
+          <wp:inline distT="0" distB="0" distL="0" distR="0" wp14:anchorId="41753856" wp14:editId="48FF1F45">
             <wp:extent cx="5156200" cy="1692291"/>
             <wp:effectExtent l="0" t="0" r="6350" b="3175"/>
             <wp:docPr id="40" name="Picture 40"/>
@@ -5857,7 +5764,7 @@
           <w:noProof/>
         </w:rPr>
         <w:drawing>
-          <wp:inline distT="0" distB="0" distL="0" distR="0" wp14:anchorId="04FB6580" wp14:editId="238C8664">
+          <wp:inline distT="0" distB="0" distL="0" distR="0" wp14:anchorId="7E5F86B5" wp14:editId="31BFDC7E">
             <wp:extent cx="5943600" cy="5392420"/>
             <wp:effectExtent l="0" t="0" r="0" b="0"/>
             <wp:docPr id="41" name="Picture 41"/>
@@ -5967,7 +5874,7 @@
           <w:rFonts w:cs="Arial"/>
         </w:rPr>
       </w:pPr>
-      <w:bookmarkStart w:id="12" w:name="_Toc111399081"/>
+      <w:bookmarkStart w:id="14" w:name="_Toc111472739"/>
       <w:r>
         <w:rPr>
           <w:rFonts w:cs="Arial"/>
@@ -5980,7 +5887,7 @@
         </w:rPr>
         <w:t>Component allows the user to search for files</w:t>
       </w:r>
-      <w:bookmarkEnd w:id="12"/>
+      <w:bookmarkEnd w:id="14"/>
     </w:p>
     <w:p>
       <w:r>
@@ -6052,7 +5959,7 @@
         </w:rPr>
         <w:lastRenderedPageBreak/>
         <w:drawing>
-          <wp:inline distT="0" distB="0" distL="0" distR="0" wp14:anchorId="02D93E4F" wp14:editId="1B7594E5">
+          <wp:inline distT="0" distB="0" distL="0" distR="0" wp14:anchorId="287AA8AA" wp14:editId="04A541E6">
             <wp:extent cx="5943600" cy="1530350"/>
             <wp:effectExtent l="0" t="0" r="0" b="0"/>
             <wp:docPr id="42" name="Picture 42"/>
@@ -6174,7 +6081,7 @@
           <w:noProof/>
         </w:rPr>
         <w:drawing>
-          <wp:inline distT="0" distB="0" distL="0" distR="0" wp14:anchorId="56DE0506" wp14:editId="7B7A309A">
+          <wp:inline distT="0" distB="0" distL="0" distR="0" wp14:anchorId="52DDDA9D" wp14:editId="24188C82">
             <wp:extent cx="5943600" cy="4723765"/>
             <wp:effectExtent l="0" t="0" r="0" b="635"/>
             <wp:docPr id="43" name="Picture 43"/>
@@ -6262,7 +6169,7 @@
           <w:rFonts w:cs="Arial"/>
         </w:rPr>
       </w:pPr>
-      <w:bookmarkStart w:id="13" w:name="_Toc111399082"/>
+      <w:bookmarkStart w:id="15" w:name="_Toc111472740"/>
       <w:r>
         <w:rPr>
           <w:rFonts w:cs="Arial"/>
@@ -6276,7 +6183,7 @@
         </w:rPr>
         <w:t>Component allows the user to load files from the library into a deck</w:t>
       </w:r>
-      <w:bookmarkEnd w:id="13"/>
+      <w:bookmarkEnd w:id="15"/>
     </w:p>
     <w:p>
       <w:r>
@@ -6325,13 +6232,7 @@
       </w:r>
       <w:proofErr w:type="spellEnd"/>
       <w:r>
-        <w:t xml:space="preserve">. Within </w:t>
-      </w:r>
-      <w:r>
-        <w:t>PlaylistComponent</w:t>
-      </w:r>
-      <w:r>
-        <w:t xml:space="preserve">.cpp, at lines 57 and 58 a listener is attached to each button. Thanks to this listener, function </w:t>
+        <w:t xml:space="preserve">. Within PlaylistComponent.cpp, at lines 57 and 58 a listener is attached to each button. Thanks to this listener, function </w:t>
       </w:r>
       <w:proofErr w:type="spellStart"/>
       <w:r>
@@ -6362,7 +6263,7 @@
           <w:noProof/>
         </w:rPr>
         <w:drawing>
-          <wp:inline distT="0" distB="0" distL="0" distR="0" wp14:anchorId="5687B56A" wp14:editId="1EA8662D">
+          <wp:inline distT="0" distB="0" distL="0" distR="0" wp14:anchorId="5CD3180A" wp14:editId="294E160B">
             <wp:extent cx="5943600" cy="3254375"/>
             <wp:effectExtent l="0" t="0" r="0" b="3175"/>
             <wp:docPr id="44" name="Picture 44"/>
@@ -6446,110 +6347,7 @@
       <w:r>
         <w:t xml:space="preserve">Figure 27 shows the content of this function. If the user has selected a song from the playlist and then clicked on the ‘add to left’ or ‘add to right’ buttons, the song will be loaded to the corresponding deck. Otherwise, a warning message tells the user to select a song before clicking these buttons. </w:t>
       </w:r>
-      <w:bookmarkStart w:id="14" w:name="_GoBack"/>
-      <w:bookmarkEnd w:id="14"/>
-    </w:p>
-    <w:p/>
-    <w:p>
-      <w:r>
-        <w:t xml:space="preserve">After selectin a song from the playlist either by mouse click or by search, the user can add it to either </w:t>
-      </w:r>
-      <w:proofErr w:type="spellStart"/>
-      <w:r>
-        <w:t>DeckGUI</w:t>
-      </w:r>
-      <w:proofErr w:type="spellEnd"/>
-      <w:r>
-        <w:t xml:space="preserve"> by using a button like “Add to left” or “Add to </w:t>
-      </w:r>
-      <w:proofErr w:type="spellStart"/>
-      <w:r>
-        <w:t>right</w:t>
-      </w:r>
-      <w:proofErr w:type="gramStart"/>
-      <w:r>
-        <w:t>”.This</w:t>
-      </w:r>
-      <w:proofErr w:type="spellEnd"/>
-      <w:proofErr w:type="gramEnd"/>
-      <w:r>
-        <w:t xml:space="preserve"> will call the </w:t>
-      </w:r>
-      <w:proofErr w:type="spellStart"/>
-      <w:r>
-        <w:rPr>
-          <w:b/>
-          <w:bCs/>
-        </w:rPr>
-        <w:t>loadInPlayer</w:t>
-      </w:r>
-      <w:proofErr w:type="spellEnd"/>
-      <w:r>
-        <w:rPr>
-          <w:b/>
-          <w:bCs/>
-        </w:rPr>
-        <w:t>()</w:t>
-      </w:r>
-      <w:r>
-        <w:t xml:space="preserve"> function circa ln 259 in </w:t>
-      </w:r>
-      <w:r>
-        <w:rPr>
-          <w:b/>
-          <w:bCs/>
-        </w:rPr>
-        <w:t>PlaylistComponent.cpp</w:t>
-      </w:r>
-      <w:r>
-        <w:t xml:space="preserve">. It takes a </w:t>
-      </w:r>
-      <w:proofErr w:type="spellStart"/>
-      <w:r>
-        <w:t>DeckGUI</w:t>
-      </w:r>
-      <w:proofErr w:type="spellEnd"/>
-      <w:r>
-        <w:t xml:space="preserve"> object as a parameter, searches the playlist’s rows for which is the currently selected song and calls the </w:t>
-      </w:r>
-      <w:proofErr w:type="spellStart"/>
-      <w:r>
-        <w:t>DeckGUI’s</w:t>
-      </w:r>
-      <w:proofErr w:type="spellEnd"/>
-      <w:r>
-        <w:t xml:space="preserve"> </w:t>
-      </w:r>
-      <w:proofErr w:type="spellStart"/>
-      <w:proofErr w:type="gramStart"/>
-      <w:r>
-        <w:rPr>
-          <w:b/>
-          <w:bCs/>
-        </w:rPr>
-        <w:t>loadFile</w:t>
-      </w:r>
-      <w:proofErr w:type="spellEnd"/>
-      <w:r>
-        <w:rPr>
-          <w:b/>
-          <w:bCs/>
-        </w:rPr>
-        <w:t>(</w:t>
-      </w:r>
-      <w:proofErr w:type="gramEnd"/>
-      <w:r>
-        <w:rPr>
-          <w:b/>
-          <w:bCs/>
-        </w:rPr>
-        <w:t>)</w:t>
-      </w:r>
-      <w:r>
-        <w:t xml:space="preserve"> function by passing the Song’s URL. If no song is selected, the user will see a prompt window.</w:t>
-      </w:r>
-    </w:p>
-    <w:p/>
+    </w:p>
     <w:p>
       <w:pPr>
         <w:pStyle w:val="Heading3"/>
@@ -6557,7 +6355,7 @@
           <w:rFonts w:cs="Arial"/>
         </w:rPr>
       </w:pPr>
-      <w:bookmarkStart w:id="15" w:name="_Toc111399083"/>
+      <w:bookmarkStart w:id="16" w:name="_Toc111472741"/>
       <w:r>
         <w:rPr>
           <w:rFonts w:cs="Arial"/>
@@ -6570,411 +6368,34 @@
         </w:rPr>
         <w:t>The music library persists so that it is restored when the user exits then restarts the application</w:t>
       </w:r>
-      <w:bookmarkEnd w:id="15"/>
-    </w:p>
-    <w:p>
-      <w:r>
-        <w:t xml:space="preserve">A function </w:t>
-      </w:r>
-      <w:proofErr w:type="spellStart"/>
-      <w:proofErr w:type="gramStart"/>
-      <w:r>
-        <w:rPr>
-          <w:b/>
-          <w:bCs/>
-        </w:rPr>
-        <w:t>savePlaylist</w:t>
-      </w:r>
-      <w:proofErr w:type="spellEnd"/>
-      <w:r>
-        <w:rPr>
-          <w:b/>
-          <w:bCs/>
-        </w:rPr>
-        <w:t>(</w:t>
-      </w:r>
-      <w:proofErr w:type="gramEnd"/>
-      <w:r>
-        <w:rPr>
-          <w:b/>
-          <w:bCs/>
-        </w:rPr>
-        <w:t>)</w:t>
-      </w:r>
-      <w:r>
-        <w:t xml:space="preserve"> is defined circa ln219 in PlaylistComponent.cpp which saves a .csv file on the user’s PC. Then for each Song object in the songs vector, it will save the path to the file and the length of the song in the </w:t>
-      </w:r>
-      <w:r>
-        <w:rPr>
-          <w:b/>
-          <w:bCs/>
-        </w:rPr>
-        <w:t>.csv</w:t>
-      </w:r>
-      <w:r>
-        <w:t>.</w:t>
-      </w:r>
-    </w:p>
-    <w:p>
-      <w:r>
-        <w:lastRenderedPageBreak/>
-        <w:t xml:space="preserve">When the user closes the JUCE app and the </w:t>
-      </w:r>
-      <w:proofErr w:type="spellStart"/>
-      <w:r>
-        <w:t>PlaylistComponent</w:t>
-      </w:r>
-      <w:proofErr w:type="spellEnd"/>
-      <w:r>
-        <w:t xml:space="preserve"> is destroyed, in </w:t>
-      </w:r>
-      <w:r>
-        <w:rPr>
-          <w:b/>
-          <w:bCs/>
-        </w:rPr>
-        <w:t>~</w:t>
-      </w:r>
-      <w:proofErr w:type="spellStart"/>
-      <w:proofErr w:type="gramStart"/>
-      <w:r>
-        <w:rPr>
-          <w:b/>
-          <w:bCs/>
-        </w:rPr>
-        <w:t>PlaylistComponent</w:t>
-      </w:r>
-      <w:proofErr w:type="spellEnd"/>
-      <w:r>
-        <w:rPr>
-          <w:b/>
-          <w:bCs/>
-        </w:rPr>
-        <w:t>(</w:t>
-      </w:r>
-      <w:proofErr w:type="gramEnd"/>
-      <w:r>
-        <w:rPr>
-          <w:b/>
-          <w:bCs/>
-        </w:rPr>
-        <w:t>)</w:t>
-      </w:r>
-      <w:r>
-        <w:t xml:space="preserve"> circa ln62 in PlaylistComponent.cpp, it calls the </w:t>
-      </w:r>
-      <w:proofErr w:type="spellStart"/>
-      <w:r>
-        <w:rPr>
-          <w:b/>
-          <w:bCs/>
-        </w:rPr>
-        <w:t>savePlaylist</w:t>
-      </w:r>
-      <w:proofErr w:type="spellEnd"/>
-      <w:r>
-        <w:rPr>
-          <w:b/>
-          <w:bCs/>
-        </w:rPr>
-        <w:t>()</w:t>
-      </w:r>
-      <w:r>
-        <w:t xml:space="preserve"> function.</w:t>
-      </w:r>
-    </w:p>
-    <w:p>
-      <w:r>
-        <w:t xml:space="preserve">When the user start up the app again and </w:t>
-      </w:r>
-      <w:proofErr w:type="spellStart"/>
-      <w:r>
-        <w:t>PlaylistComponent</w:t>
-      </w:r>
-      <w:proofErr w:type="spellEnd"/>
-      <w:r>
-        <w:t xml:space="preserve"> is instantiated, </w:t>
-      </w:r>
-      <w:proofErr w:type="spellStart"/>
-      <w:proofErr w:type="gramStart"/>
-      <w:r>
-        <w:rPr>
-          <w:b/>
-          <w:bCs/>
-        </w:rPr>
-        <w:t>loadPlaylist</w:t>
-      </w:r>
-      <w:proofErr w:type="spellEnd"/>
-      <w:r>
-        <w:rPr>
-          <w:b/>
-          <w:bCs/>
-        </w:rPr>
-        <w:t>(</w:t>
-      </w:r>
-      <w:proofErr w:type="gramEnd"/>
-      <w:r>
-        <w:rPr>
-          <w:b/>
-          <w:bCs/>
-        </w:rPr>
-        <w:t>)</w:t>
-      </w:r>
-      <w:r>
-        <w:t xml:space="preserve"> is called circa ln45. </w:t>
-      </w:r>
-      <w:proofErr w:type="spellStart"/>
-      <w:proofErr w:type="gramStart"/>
-      <w:r>
-        <w:rPr>
-          <w:b/>
-          <w:bCs/>
-        </w:rPr>
-        <w:t>loadPlaylist</w:t>
-      </w:r>
-      <w:proofErr w:type="spellEnd"/>
-      <w:r>
-        <w:rPr>
-          <w:b/>
-          <w:bCs/>
-        </w:rPr>
-        <w:t>(</w:t>
-      </w:r>
-      <w:proofErr w:type="gramEnd"/>
-      <w:r>
-        <w:rPr>
-          <w:b/>
-          <w:bCs/>
-        </w:rPr>
-        <w:t>)</w:t>
-      </w:r>
-      <w:r>
-        <w:t xml:space="preserve"> is defined circa ln.234 in </w:t>
-      </w:r>
-      <w:r>
-        <w:rPr>
-          <w:b/>
-          <w:bCs/>
-        </w:rPr>
-        <w:t>PlaylistComponent.cpp</w:t>
-      </w:r>
-      <w:r>
-        <w:t xml:space="preserve">, it opens the .csv created from </w:t>
-      </w:r>
-      <w:proofErr w:type="spellStart"/>
-      <w:r>
-        <w:rPr>
-          <w:b/>
-          <w:bCs/>
-        </w:rPr>
-        <w:t>savePlaylist</w:t>
-      </w:r>
-      <w:proofErr w:type="spellEnd"/>
-      <w:r>
-        <w:rPr>
-          <w:b/>
-          <w:bCs/>
-        </w:rPr>
-        <w:t>()</w:t>
-      </w:r>
-      <w:r>
-        <w:t xml:space="preserve">, reads each line and loads each File by passing in the file path. This way all Song objects are again pushed into the </w:t>
-      </w:r>
-      <w:r>
-        <w:rPr>
-          <w:b/>
-          <w:bCs/>
-        </w:rPr>
-        <w:t>songs</w:t>
-      </w:r>
-      <w:r>
-        <w:t xml:space="preserve"> vector and the playlist is available to the user again.</w:t>
-      </w:r>
-    </w:p>
-    <w:p>
-      <w:pPr>
-        <w:rPr>
-          <w:rFonts w:cs="Arial"/>
-        </w:rPr>
-      </w:pPr>
-    </w:p>
-    <w:p>
-      <w:pPr>
-        <w:pStyle w:val="Heading2"/>
-        <w:rPr>
-          <w:rFonts w:cs="Arial"/>
-        </w:rPr>
-      </w:pPr>
-      <w:bookmarkStart w:id="16" w:name="_Toc111399084"/>
-      <w:r>
-        <w:rPr>
-          <w:rFonts w:cs="Arial"/>
-        </w:rPr>
-        <w:t>Implementation of a complete custom GUI</w:t>
-      </w:r>
       <w:bookmarkEnd w:id="16"/>
-      <w:r>
-        <w:rPr>
-          <w:rFonts w:cs="Arial"/>
-        </w:rPr>
-        <w:t xml:space="preserve"> </w:t>
-      </w:r>
-    </w:p>
-    <w:p>
-      <w:pPr>
-        <w:rPr>
-          <w:rFonts w:cs="Arial"/>
-        </w:rPr>
-      </w:pPr>
-      <w:r>
-        <w:rPr>
-          <w:rFonts w:cs="Arial"/>
-        </w:rPr>
-        <w:t>A complete custom GUI is created for the app. Components’ layout is changed, new components added, button and slider styles are changed, main colour scheme is changed.</w:t>
-      </w:r>
-    </w:p>
-    <w:p>
-      <w:pPr>
-        <w:pStyle w:val="Heading3"/>
-        <w:rPr>
-          <w:rFonts w:cs="Arial"/>
-        </w:rPr>
-      </w:pPr>
-      <w:bookmarkStart w:id="17" w:name="_Toc111399085"/>
-      <w:r>
-        <w:rPr>
-          <w:rFonts w:cs="Arial"/>
-        </w:rPr>
-        <w:t xml:space="preserve">GUI layout is significantly different from the basic </w:t>
-      </w:r>
-      <w:proofErr w:type="spellStart"/>
-      <w:r>
-        <w:rPr>
-          <w:rFonts w:cs="Arial"/>
-        </w:rPr>
-        <w:t>DeckGUI</w:t>
-      </w:r>
-      <w:proofErr w:type="spellEnd"/>
-      <w:r>
-        <w:rPr>
-          <w:rFonts w:cs="Arial"/>
-        </w:rPr>
-        <w:t xml:space="preserve"> shown in class, with extra controls</w:t>
-      </w:r>
-      <w:bookmarkEnd w:id="17"/>
-    </w:p>
-    <w:p>
-      <w:pPr>
-        <w:rPr>
-          <w:rFonts w:cs="Arial"/>
-        </w:rPr>
-      </w:pPr>
-      <w:r>
-        <w:rPr>
-          <w:rFonts w:cs="Arial"/>
-        </w:rPr>
-        <w:t xml:space="preserve">These are some initial sketches and design drafts of </w:t>
-      </w:r>
-      <w:proofErr w:type="gramStart"/>
-      <w:r>
-        <w:rPr>
-          <w:rFonts w:cs="Arial"/>
-        </w:rPr>
-        <w:t>how to</w:t>
-      </w:r>
-      <w:proofErr w:type="gramEnd"/>
-      <w:r>
-        <w:rPr>
-          <w:rFonts w:cs="Arial"/>
-        </w:rPr>
-        <w:t xml:space="preserve"> layout the complete app.</w:t>
-      </w:r>
-    </w:p>
-    <w:p>
-      <w:pPr>
-        <w:rPr>
-          <w:rFonts w:cs="Arial"/>
-        </w:rPr>
-      </w:pPr>
-      <w:r>
-        <w:rPr>
-          <w:rFonts w:cs="Arial"/>
-        </w:rPr>
-        <w:t xml:space="preserve">The initial idea was to have one </w:t>
-      </w:r>
-      <w:proofErr w:type="spellStart"/>
-      <w:r>
-        <w:rPr>
-          <w:rFonts w:cs="Arial"/>
-        </w:rPr>
-        <w:t>AxisModificator</w:t>
-      </w:r>
-      <w:proofErr w:type="spellEnd"/>
-      <w:r>
-        <w:rPr>
-          <w:rFonts w:cs="Arial"/>
-        </w:rPr>
-        <w:t xml:space="preserve"> component for each </w:t>
-      </w:r>
-      <w:proofErr w:type="spellStart"/>
-      <w:r>
-        <w:rPr>
-          <w:rFonts w:cs="Arial"/>
-        </w:rPr>
-        <w:t>DeckGUI</w:t>
-      </w:r>
-      <w:proofErr w:type="spellEnd"/>
-      <w:r>
-        <w:rPr>
-          <w:rFonts w:cs="Arial"/>
-        </w:rPr>
-        <w:t xml:space="preserve">. However, this idea </w:t>
-      </w:r>
-      <w:proofErr w:type="spellStart"/>
-      <w:r>
-        <w:rPr>
-          <w:rFonts w:cs="Arial"/>
-        </w:rPr>
-        <w:t>lates</w:t>
-      </w:r>
-      <w:proofErr w:type="spellEnd"/>
-      <w:r>
-        <w:rPr>
-          <w:rFonts w:cs="Arial"/>
-        </w:rPr>
-        <w:t xml:space="preserve"> changed to having 2 </w:t>
-      </w:r>
-      <w:proofErr w:type="spellStart"/>
-      <w:r>
-        <w:rPr>
-          <w:rFonts w:cs="Arial"/>
-        </w:rPr>
-        <w:t>AxisModificators</w:t>
-      </w:r>
-      <w:proofErr w:type="spellEnd"/>
-      <w:r>
-        <w:rPr>
-          <w:rFonts w:cs="Arial"/>
-        </w:rPr>
-        <w:t xml:space="preserve"> as it turned out JUCE offered several reverb variables to use which allowed this. This first design also did not leave any space for sliders so it needed reworking. </w:t>
-      </w:r>
-    </w:p>
-    <w:p>
-      <w:pPr>
-        <w:rPr>
-          <w:rFonts w:cs="Arial"/>
-        </w:rPr>
-      </w:pPr>
-      <w:r>
-        <w:rPr>
-          <w:rFonts w:cs="Arial"/>
+    </w:p>
+    <w:p>
+      <w:r>
+        <w:t xml:space="preserve">The destructor of class Playlist component (figure 28) is called every time the objects of this class are destroyed </w:t>
+      </w:r>
+      <w:proofErr w:type="spellStart"/>
+      <w:r>
+        <w:t>i.e</w:t>
+      </w:r>
+      <w:proofErr w:type="spellEnd"/>
+      <w:r>
+        <w:t xml:space="preserve"> when the app is closed. </w:t>
+      </w:r>
+    </w:p>
+    <w:p>
+      <w:pPr>
+        <w:keepNext/>
+      </w:pPr>
+      <w:r>
+        <w:rPr>
           <w:noProof/>
         </w:rPr>
         <w:drawing>
-          <wp:inline distT="0" distB="0" distL="0" distR="0">
-            <wp:extent cx="5461000" cy="3067050"/>
-            <wp:effectExtent l="0" t="0" r="6350" b="0"/>
-            <wp:docPr id="4" name="Picture 4"/>
+          <wp:inline distT="0" distB="0" distL="0" distR="0" wp14:anchorId="33B078BE" wp14:editId="1414D536">
+            <wp:extent cx="4279900" cy="1331982"/>
+            <wp:effectExtent l="0" t="0" r="6350" b="1905"/>
+            <wp:docPr id="7" name="Picture 7"/>
             <wp:cNvGraphicFramePr>
               <a:graphicFrameLocks xmlns:a="http://schemas.openxmlformats.org/drawingml/2006/main" noChangeAspect="1"/>
             </wp:cNvGraphicFramePr>
@@ -6982,36 +6403,23 @@
               <a:graphicData uri="http://schemas.openxmlformats.org/drawingml/2006/picture">
                 <pic:pic xmlns:pic="http://schemas.openxmlformats.org/drawingml/2006/picture">
                   <pic:nvPicPr>
-                    <pic:cNvPr id="0" name="Картина 5"/>
-                    <pic:cNvPicPr>
-                      <a:picLocks noChangeAspect="1" noChangeArrowheads="1"/>
-                    </pic:cNvPicPr>
+                    <pic:cNvPr id="1" name=""/>
+                    <pic:cNvPicPr/>
                   </pic:nvPicPr>
                   <pic:blipFill>
-                    <a:blip r:embed="rId35" cstate="print">
-                      <a:extLst>
-                        <a:ext uri="{28A0092B-C50C-407E-A947-70E740481C1C}">
-                          <a14:useLocalDpi xmlns:a14="http://schemas.microsoft.com/office/drawing/2010/main" val="0"/>
-                        </a:ext>
-                      </a:extLst>
-                    </a:blip>
-                    <a:srcRect/>
+                    <a:blip r:embed="rId35"/>
                     <a:stretch>
                       <a:fillRect/>
                     </a:stretch>
                   </pic:blipFill>
-                  <pic:spPr bwMode="auto">
+                  <pic:spPr>
                     <a:xfrm>
                       <a:off x="0" y="0"/>
-                      <a:ext cx="5461000" cy="3067050"/>
+                      <a:ext cx="4288379" cy="1334621"/>
                     </a:xfrm>
                     <a:prstGeom prst="rect">
                       <a:avLst/>
                     </a:prstGeom>
-                    <a:noFill/>
-                    <a:ln>
-                      <a:noFill/>
-                    </a:ln>
                   </pic:spPr>
                 </pic:pic>
               </a:graphicData>
@@ -7022,62 +6430,100 @@
     </w:p>
     <w:p>
       <w:pPr>
-        <w:rPr>
-          <w:rFonts w:cs="Arial"/>
-        </w:rPr>
-      </w:pPr>
-      <w:r>
-        <w:rPr>
-          <w:rFonts w:cs="Arial"/>
-        </w:rPr>
-        <w:t xml:space="preserve">Then the second draft accommodated sliders and two </w:t>
-      </w:r>
-      <w:proofErr w:type="spellStart"/>
-      <w:r>
-        <w:rPr>
-          <w:rFonts w:cs="Arial"/>
-        </w:rPr>
-        <w:t>AxisModificators</w:t>
-      </w:r>
-      <w:proofErr w:type="spellEnd"/>
-      <w:r>
-        <w:rPr>
-          <w:rFonts w:cs="Arial"/>
-        </w:rPr>
-        <w:t xml:space="preserve"> per </w:t>
-      </w:r>
-      <w:proofErr w:type="spellStart"/>
-      <w:r>
-        <w:rPr>
-          <w:rFonts w:cs="Arial"/>
-        </w:rPr>
-        <w:t>DeckGUI</w:t>
-      </w:r>
-      <w:proofErr w:type="spellEnd"/>
-      <w:r>
-        <w:rPr>
-          <w:rFonts w:cs="Arial"/>
-        </w:rPr>
-        <w:t>.</w:t>
-      </w:r>
-    </w:p>
-    <w:p>
-      <w:pPr>
-        <w:rPr>
-          <w:rFonts w:cs="Arial"/>
-        </w:rPr>
-      </w:pPr>
-      <w:r>
-        <w:rPr>
-          <w:rFonts w:cs="Arial"/>
+        <w:pStyle w:val="Caption"/>
+      </w:pPr>
+      <w:r>
+        <w:t xml:space="preserve">Figure </w:t>
+      </w:r>
+      <w:r>
+        <w:fldChar w:fldCharType="begin"/>
+      </w:r>
+      <w:r>
+        <w:instrText xml:space="preserve"> SEQ Figure \* ARABIC </w:instrText>
+      </w:r>
+      <w:r>
+        <w:fldChar w:fldCharType="separate"/>
+      </w:r>
+      <w:r>
+        <w:rPr>
           <w:noProof/>
         </w:rPr>
+        <w:t>28</w:t>
+      </w:r>
+      <w:r>
+        <w:fldChar w:fldCharType="end"/>
+      </w:r>
+      <w:r>
+        <w:t xml:space="preserve"> - </w:t>
+      </w:r>
+      <w:proofErr w:type="spellStart"/>
+      <w:proofErr w:type="gramStart"/>
+      <w:r>
+        <w:t>PlaylistComponent</w:t>
+      </w:r>
+      <w:proofErr w:type="spellEnd"/>
+      <w:r>
+        <w:t>::</w:t>
+      </w:r>
+      <w:proofErr w:type="gramEnd"/>
+      <w:r>
+        <w:t>~</w:t>
+      </w:r>
+      <w:proofErr w:type="spellStart"/>
+      <w:r>
+        <w:t>PlaylistComponent</w:t>
+      </w:r>
+      <w:proofErr w:type="spellEnd"/>
+      <w:r>
+        <w:t>()</w:t>
+      </w:r>
+    </w:p>
+    <w:p>
+      <w:r>
         <w:lastRenderedPageBreak/>
+        <w:t xml:space="preserve">As we can see, the destructor calls function </w:t>
+      </w:r>
+      <w:proofErr w:type="spellStart"/>
+      <w:proofErr w:type="gramStart"/>
+      <w:r>
+        <w:t>PlaylistComponent</w:t>
+      </w:r>
+      <w:proofErr w:type="spellEnd"/>
+      <w:r>
+        <w:t>::</w:t>
+      </w:r>
+      <w:proofErr w:type="spellStart"/>
+      <w:proofErr w:type="gramEnd"/>
+      <w:r>
+        <w:t>savePlaylist</w:t>
+      </w:r>
+      <w:proofErr w:type="spellEnd"/>
+      <w:r>
+        <w:t>()</w:t>
+      </w:r>
+      <w:r>
+        <w:t>, which creates a file called ‘playlist.csv’, containing a row for each song in the playlist. Each row contain</w:t>
+      </w:r>
+      <w:r>
+        <w:t>s</w:t>
+      </w:r>
+      <w:r>
+        <w:t xml:space="preserve"> the song full path and the track duration, as we can see in figure 30. </w:t>
+      </w:r>
+    </w:p>
+    <w:p>
+      <w:pPr>
+        <w:keepNext/>
+      </w:pPr>
+      <w:r>
+        <w:rPr>
+          <w:noProof/>
+        </w:rPr>
         <w:drawing>
-          <wp:inline distT="0" distB="0" distL="0" distR="0">
-            <wp:extent cx="5727700" cy="2800350"/>
-            <wp:effectExtent l="0" t="0" r="6350" b="0"/>
-            <wp:docPr id="3" name="Picture 3"/>
+          <wp:inline distT="0" distB="0" distL="0" distR="0" wp14:anchorId="7E443754" wp14:editId="1A0B92FF">
+            <wp:extent cx="5943600" cy="1908810"/>
+            <wp:effectExtent l="0" t="0" r="0" b="0"/>
+            <wp:docPr id="8" name="Picture 8"/>
             <wp:cNvGraphicFramePr>
               <a:graphicFrameLocks xmlns:a="http://schemas.openxmlformats.org/drawingml/2006/main" noChangeAspect="1"/>
             </wp:cNvGraphicFramePr>
@@ -7085,36 +6531,23 @@
               <a:graphicData uri="http://schemas.openxmlformats.org/drawingml/2006/picture">
                 <pic:pic xmlns:pic="http://schemas.openxmlformats.org/drawingml/2006/picture">
                   <pic:nvPicPr>
-                    <pic:cNvPr id="0" name="Картина 6"/>
-                    <pic:cNvPicPr>
-                      <a:picLocks noChangeAspect="1" noChangeArrowheads="1"/>
-                    </pic:cNvPicPr>
+                    <pic:cNvPr id="1" name=""/>
+                    <pic:cNvPicPr/>
                   </pic:nvPicPr>
                   <pic:blipFill>
-                    <a:blip r:embed="rId36">
-                      <a:extLst>
-                        <a:ext uri="{28A0092B-C50C-407E-A947-70E740481C1C}">
-                          <a14:useLocalDpi xmlns:a14="http://schemas.microsoft.com/office/drawing/2010/main" val="0"/>
-                        </a:ext>
-                      </a:extLst>
-                    </a:blip>
-                    <a:srcRect/>
+                    <a:blip r:embed="rId36"/>
                     <a:stretch>
                       <a:fillRect/>
                     </a:stretch>
                   </pic:blipFill>
-                  <pic:spPr bwMode="auto">
+                  <pic:spPr>
                     <a:xfrm>
                       <a:off x="0" y="0"/>
-                      <a:ext cx="5727700" cy="2800350"/>
+                      <a:ext cx="5943600" cy="1908810"/>
                     </a:xfrm>
                     <a:prstGeom prst="rect">
                       <a:avLst/>
                     </a:prstGeom>
-                    <a:noFill/>
-                    <a:ln>
-                      <a:noFill/>
-                    </a:ln>
                   </pic:spPr>
                 </pic:pic>
               </a:graphicData>
@@ -7125,40 +6558,61 @@
     </w:p>
     <w:p>
       <w:pPr>
-        <w:rPr>
-          <w:rFonts w:cs="Arial"/>
-        </w:rPr>
-      </w:pPr>
-      <w:r>
-        <w:rPr>
-          <w:rFonts w:cs="Arial"/>
-        </w:rPr>
-        <w:t>The third draft attempted to split out the width and height “cells” each component would take up. Colour-coding and writing the X and Y values for size of each component would make planning easier.</w:t>
-      </w:r>
-    </w:p>
-    <w:p>
-      <w:pPr>
-        <w:rPr>
-          <w:rFonts w:cs="Arial"/>
-        </w:rPr>
-      </w:pPr>
-    </w:p>
-    <w:p>
-      <w:pPr>
-        <w:rPr>
-          <w:rFonts w:cs="Arial"/>
-        </w:rPr>
-      </w:pPr>
-      <w:r>
-        <w:rPr>
-          <w:rFonts w:cs="Arial"/>
+        <w:pStyle w:val="Caption"/>
+      </w:pPr>
+      <w:r>
+        <w:t xml:space="preserve">Figure </w:t>
+      </w:r>
+      <w:r>
+        <w:fldChar w:fldCharType="begin"/>
+      </w:r>
+      <w:r>
+        <w:instrText xml:space="preserve"> SEQ Figure \* ARABIC </w:instrText>
+      </w:r>
+      <w:r>
+        <w:fldChar w:fldCharType="separate"/>
+      </w:r>
+      <w:r>
+        <w:rPr>
           <w:noProof/>
         </w:rPr>
+        <w:t>29</w:t>
+      </w:r>
+      <w:r>
+        <w:fldChar w:fldCharType="end"/>
+      </w:r>
+      <w:r>
+        <w:t xml:space="preserve"> - </w:t>
+      </w:r>
+      <w:proofErr w:type="spellStart"/>
+      <w:proofErr w:type="gramStart"/>
+      <w:r>
+        <w:t>PlaylistComponent</w:t>
+      </w:r>
+      <w:proofErr w:type="spellEnd"/>
+      <w:r>
+        <w:t>::</w:t>
+      </w:r>
+      <w:proofErr w:type="spellStart"/>
+      <w:proofErr w:type="gramEnd"/>
+      <w:r>
+        <w:t>savePlaylist</w:t>
+      </w:r>
+      <w:proofErr w:type="spellEnd"/>
+      <w:r>
+        <w:t>()</w:t>
+      </w:r>
+    </w:p>
+    <w:p>
+      <w:pPr>
+        <w:keepNext/>
+      </w:pPr>
+      <w:r>
         <w:drawing>
-          <wp:inline distT="0" distB="0" distL="0" distR="0">
-            <wp:extent cx="5734050" cy="2813050"/>
-            <wp:effectExtent l="0" t="0" r="0" b="6350"/>
-            <wp:docPr id="2" name="Picture 2"/>
+          <wp:inline distT="0" distB="0" distL="0" distR="0" wp14:anchorId="4912EF51" wp14:editId="7673D67B">
+            <wp:extent cx="4826000" cy="558800"/>
+            <wp:effectExtent l="0" t="0" r="0" b="0"/>
+            <wp:docPr id="9" name="Picture 9"/>
             <wp:cNvGraphicFramePr>
               <a:graphicFrameLocks xmlns:a="http://schemas.openxmlformats.org/drawingml/2006/main" noChangeAspect="1"/>
             </wp:cNvGraphicFramePr>
@@ -7166,7 +6620,7 @@
               <a:graphicData uri="http://schemas.openxmlformats.org/drawingml/2006/picture">
                 <pic:pic xmlns:pic="http://schemas.openxmlformats.org/drawingml/2006/picture">
                   <pic:nvPicPr>
-                    <pic:cNvPr id="0" name="Картина 7"/>
+                    <pic:cNvPr id="0" name="Picture 1"/>
                     <pic:cNvPicPr>
                       <a:picLocks noChangeAspect="1" noChangeArrowheads="1"/>
                     </pic:cNvPicPr>
@@ -7187,7 +6641,7 @@
                   <pic:spPr bwMode="auto">
                     <a:xfrm>
                       <a:off x="0" y="0"/>
-                      <a:ext cx="5734050" cy="2813050"/>
+                      <a:ext cx="4826000" cy="558800"/>
                     </a:xfrm>
                     <a:prstGeom prst="rect">
                       <a:avLst/>
@@ -7206,89 +6660,85 @@
     </w:p>
     <w:p>
       <w:pPr>
-        <w:rPr>
-          <w:rFonts w:cs="Arial"/>
-        </w:rPr>
-      </w:pPr>
-      <w:r>
-        <w:rPr>
-          <w:rFonts w:cs="Arial"/>
-        </w:rPr>
-        <w:t xml:space="preserve">After having this third draft, it took some user testing and participant feedback to receive some ideas for changes. </w:t>
-      </w:r>
-    </w:p>
-    <w:p>
-      <w:pPr>
-        <w:rPr>
-          <w:rFonts w:cs="Arial"/>
-        </w:rPr>
-      </w:pPr>
-      <w:r>
-        <w:rPr>
-          <w:rFonts w:cs="Arial"/>
-        </w:rPr>
-        <w:t xml:space="preserve">The final design implemented “forward” and “backward” button in each </w:t>
-      </w:r>
-      <w:proofErr w:type="spellStart"/>
-      <w:r>
-        <w:rPr>
-          <w:rFonts w:cs="Arial"/>
-        </w:rPr>
-        <w:t>DeckGUI</w:t>
-      </w:r>
-      <w:proofErr w:type="spellEnd"/>
-      <w:r>
-        <w:rPr>
-          <w:rFonts w:cs="Arial"/>
-        </w:rPr>
-        <w:t xml:space="preserve">, and also a </w:t>
-      </w:r>
+        <w:pStyle w:val="Caption"/>
+      </w:pPr>
+      <w:r>
+        <w:t xml:space="preserve">Figure </w:t>
+      </w:r>
+      <w:r>
+        <w:fldChar w:fldCharType="begin"/>
+      </w:r>
+      <w:r>
+        <w:instrText xml:space="preserve"> SEQ Figure \* ARABIC </w:instrText>
+      </w:r>
+      <w:r>
+        <w:fldChar w:fldCharType="separate"/>
+      </w:r>
+      <w:r>
+        <w:rPr>
+          <w:noProof/>
+        </w:rPr>
+        <w:t>30</w:t>
+      </w:r>
+      <w:r>
+        <w:fldChar w:fldCharType="end"/>
+      </w:r>
+      <w:r>
+        <w:t xml:space="preserve"> - playlist.csv sample content</w:t>
+      </w:r>
+    </w:p>
+    <w:p>
+      <w:r>
+        <w:t xml:space="preserve">Hence, when the user closes the app, the playlist is saved. </w:t>
+      </w:r>
+    </w:p>
+    <w:p>
+      <w:r>
+        <w:t xml:space="preserve">When the user open the app, from within the </w:t>
+      </w:r>
+      <w:proofErr w:type="spellStart"/>
+      <w:r>
+        <w:t>PlaylistComponent</w:t>
+      </w:r>
+      <w:proofErr w:type="spellEnd"/>
+      <w:r>
+        <w:t xml:space="preserve"> constructor, function </w:t>
+      </w:r>
+      <w:proofErr w:type="spellStart"/>
       <w:proofErr w:type="gramStart"/>
       <w:r>
-        <w:rPr>
-          <w:rFonts w:cs="Arial"/>
-        </w:rPr>
-        <w:t>Playback progress bar which users</w:t>
-      </w:r>
+        <w:t>PlaylistComponent</w:t>
+      </w:r>
+      <w:proofErr w:type="spellEnd"/>
+      <w:r>
+        <w:t>::</w:t>
+      </w:r>
+      <w:proofErr w:type="spellStart"/>
       <w:proofErr w:type="gramEnd"/>
       <w:r>
-        <w:rPr>
-          <w:rFonts w:cs="Arial"/>
-        </w:rPr>
-        <w:t xml:space="preserve"> can use to control where the song plays. The </w:t>
-      </w:r>
-      <w:proofErr w:type="spellStart"/>
-      <w:r>
-        <w:rPr>
-          <w:rFonts w:cs="Arial"/>
-        </w:rPr>
-        <w:t>AxisModificators</w:t>
-      </w:r>
-      <w:proofErr w:type="spellEnd"/>
-      <w:r>
-        <w:rPr>
-          <w:rFonts w:cs="Arial"/>
-        </w:rPr>
-        <w:t xml:space="preserve"> are put horizontally together and under them would be two sliders, one of which made rotary. This provided a variety of visual components and made the UI interesting and engaging. The participants were then happy with the final results.</w:t>
-      </w:r>
-    </w:p>
-    <w:p>
-      <w:pPr>
-        <w:rPr>
-          <w:rFonts w:cs="Arial"/>
-        </w:rPr>
-      </w:pPr>
-      <w:r>
-        <w:rPr>
-          <w:rFonts w:cs="Arial"/>
+        <w:t>loadPlaylist</w:t>
+      </w:r>
+      <w:proofErr w:type="spellEnd"/>
+      <w:r>
+        <w:t>()</w:t>
+      </w:r>
+      <w:r>
+        <w:t xml:space="preserve"> is called, which reads the content of this .csv file and loads each song back into the playlist (figure 31). </w:t>
+      </w:r>
+    </w:p>
+    <w:p>
+      <w:pPr>
+        <w:keepNext/>
+      </w:pPr>
+      <w:r>
+        <w:rPr>
           <w:noProof/>
         </w:rPr>
-        <w:lastRenderedPageBreak/>
         <w:drawing>
-          <wp:inline distT="0" distB="0" distL="0" distR="0">
-            <wp:extent cx="5734050" cy="4178300"/>
+          <wp:inline distT="0" distB="0" distL="0" distR="0" wp14:anchorId="54F827A4" wp14:editId="4F159B44">
+            <wp:extent cx="5124687" cy="3143250"/>
             <wp:effectExtent l="0" t="0" r="0" b="0"/>
-            <wp:docPr id="1" name="Picture 1"/>
+            <wp:docPr id="10" name="Picture 10"/>
             <wp:cNvGraphicFramePr>
               <a:graphicFrameLocks xmlns:a="http://schemas.openxmlformats.org/drawingml/2006/main" noChangeAspect="1"/>
             </wp:cNvGraphicFramePr>
@@ -7296,36 +6746,23 @@
               <a:graphicData uri="http://schemas.openxmlformats.org/drawingml/2006/picture">
                 <pic:pic xmlns:pic="http://schemas.openxmlformats.org/drawingml/2006/picture">
                   <pic:nvPicPr>
-                    <pic:cNvPr id="0" name="Картина 8"/>
-                    <pic:cNvPicPr>
-                      <a:picLocks noChangeAspect="1" noChangeArrowheads="1"/>
-                    </pic:cNvPicPr>
+                    <pic:cNvPr id="1" name=""/>
+                    <pic:cNvPicPr/>
                   </pic:nvPicPr>
                   <pic:blipFill>
-                    <a:blip r:embed="rId38">
-                      <a:extLst>
-                        <a:ext uri="{28A0092B-C50C-407E-A947-70E740481C1C}">
-                          <a14:useLocalDpi xmlns:a14="http://schemas.microsoft.com/office/drawing/2010/main" val="0"/>
-                        </a:ext>
-                      </a:extLst>
-                    </a:blip>
-                    <a:srcRect/>
+                    <a:blip r:embed="rId38"/>
                     <a:stretch>
                       <a:fillRect/>
                     </a:stretch>
                   </pic:blipFill>
-                  <pic:spPr bwMode="auto">
+                  <pic:spPr>
                     <a:xfrm>
                       <a:off x="0" y="0"/>
-                      <a:ext cx="5734050" cy="4178300"/>
+                      <a:ext cx="5211641" cy="3196584"/>
                     </a:xfrm>
                     <a:prstGeom prst="rect">
                       <a:avLst/>
                     </a:prstGeom>
-                    <a:noFill/>
-                    <a:ln>
-                      <a:noFill/>
-                    </a:ln>
                   </pic:spPr>
                 </pic:pic>
               </a:graphicData>
@@ -7336,256 +6773,597 @@
     </w:p>
     <w:p>
       <w:pPr>
-        <w:rPr>
-          <w:rFonts w:cs="Arial"/>
-        </w:rPr>
-      </w:pPr>
-      <w:r>
-        <w:rPr>
-          <w:rFonts w:cs="Arial"/>
-        </w:rPr>
-        <w:t xml:space="preserve">The main colour scheme is made to follow around nuances of cyan. </w:t>
-      </w:r>
-    </w:p>
-    <w:p>
-      <w:pPr>
-        <w:rPr>
-          <w:rFonts w:cs="Arial"/>
-        </w:rPr>
-      </w:pPr>
-      <w:r>
-        <w:rPr>
-          <w:rFonts w:cs="Arial"/>
-        </w:rPr>
-        <w:t xml:space="preserve">One of the sliders is made into a Rotary style circa ln.81, and the </w:t>
-      </w:r>
-      <w:proofErr w:type="spellStart"/>
-      <w:r>
-        <w:rPr>
-          <w:rFonts w:cs="Arial"/>
-        </w:rPr>
-        <w:t>PlaybackBar</w:t>
-      </w:r>
-      <w:proofErr w:type="spellEnd"/>
-      <w:r>
-        <w:rPr>
-          <w:rFonts w:cs="Arial"/>
-        </w:rPr>
-        <w:t xml:space="preserve"> mentioned earlier is a more advanced way of styling a Slider.</w:t>
-      </w:r>
-    </w:p>
-    <w:p>
-      <w:pPr>
-        <w:rPr>
-          <w:rFonts w:cs="Arial"/>
-        </w:rPr>
-      </w:pPr>
-      <w:r>
-        <w:rPr>
-          <w:rFonts w:cs="Arial"/>
-        </w:rPr>
-        <w:t xml:space="preserve">The Buttons are changed from </w:t>
-      </w:r>
-      <w:proofErr w:type="spellStart"/>
-      <w:r>
-        <w:rPr>
-          <w:rFonts w:cs="Arial"/>
-          <w:b/>
-          <w:bCs/>
+        <w:pStyle w:val="Caption"/>
+        <w:rPr>
+          <w:rFonts w:cs="Arial"/>
+        </w:rPr>
+      </w:pPr>
+      <w:r>
+        <w:t xml:space="preserve">Figure </w:t>
+      </w:r>
+      <w:r>
+        <w:fldChar w:fldCharType="begin"/>
+      </w:r>
+      <w:r>
+        <w:instrText xml:space="preserve"> SEQ Figure \* ARABIC </w:instrText>
+      </w:r>
+      <w:r>
+        <w:fldChar w:fldCharType="separate"/>
+      </w:r>
+      <w:r>
+        <w:rPr>
+          <w:noProof/>
+        </w:rPr>
+        <w:t>31</w:t>
+      </w:r>
+      <w:r>
+        <w:fldChar w:fldCharType="end"/>
+      </w:r>
+      <w:r>
+        <w:t xml:space="preserve"> - </w:t>
+      </w:r>
+      <w:proofErr w:type="spellStart"/>
+      <w:proofErr w:type="gramStart"/>
+      <w:r>
+        <w:t>PlaylistComponent</w:t>
+      </w:r>
+      <w:proofErr w:type="spellEnd"/>
+      <w:r>
+        <w:t>::</w:t>
+      </w:r>
+      <w:proofErr w:type="spellStart"/>
+      <w:proofErr w:type="gramEnd"/>
+      <w:r>
+        <w:t>loadPlaylist</w:t>
+      </w:r>
+      <w:proofErr w:type="spellEnd"/>
+      <w:r>
+        <w:t>()</w:t>
+      </w:r>
+    </w:p>
+    <w:p>
+      <w:pPr>
+        <w:pStyle w:val="Heading2"/>
+        <w:rPr>
+          <w:rFonts w:cs="Arial"/>
+        </w:rPr>
+      </w:pPr>
+      <w:bookmarkStart w:id="17" w:name="_Toc111472742"/>
+      <w:r>
+        <w:rPr>
+          <w:rFonts w:cs="Arial"/>
+        </w:rPr>
+        <w:lastRenderedPageBreak/>
+        <w:t xml:space="preserve">R4: </w:t>
+      </w:r>
+      <w:r>
+        <w:rPr>
+          <w:rFonts w:cs="Arial"/>
+        </w:rPr>
+        <w:t>Implementation of a complete custom GUI</w:t>
+      </w:r>
+      <w:bookmarkEnd w:id="17"/>
+      <w:r>
+        <w:rPr>
+          <w:rFonts w:cs="Arial"/>
+        </w:rPr>
+        <w:t xml:space="preserve"> </w:t>
+      </w:r>
+    </w:p>
+    <w:p>
+      <w:pPr>
+        <w:rPr>
+          <w:rFonts w:cs="Arial"/>
+        </w:rPr>
+      </w:pPr>
+      <w:r>
+        <w:rPr>
+          <w:rFonts w:cs="Arial"/>
+        </w:rPr>
+        <w:t xml:space="preserve">My </w:t>
+      </w:r>
+      <w:proofErr w:type="spellStart"/>
+      <w:r>
+        <w:rPr>
+          <w:rFonts w:cs="Arial"/>
+        </w:rPr>
+        <w:t>OtoDecks</w:t>
+      </w:r>
+      <w:proofErr w:type="spellEnd"/>
+      <w:r>
+        <w:rPr>
+          <w:rFonts w:cs="Arial"/>
+        </w:rPr>
+        <w:t xml:space="preserve"> GUI is significantly different from the one seen in class (Figure </w:t>
+      </w:r>
+      <w:r>
+        <w:rPr>
+          <w:rFonts w:cs="Arial"/>
+        </w:rPr>
+        <w:t>32</w:t>
+      </w:r>
+      <w:r>
+        <w:rPr>
+          <w:rFonts w:cs="Arial"/>
+        </w:rPr>
+        <w:t xml:space="preserve">). I have changed the layout, added custom knobs by leveraging </w:t>
+      </w:r>
+      <w:hyperlink r:id="rId39" w:history="1">
+        <w:r>
+          <w:rPr>
+            <w:rStyle w:val="Hyperlink"/>
+            <w:rFonts w:cs="Arial"/>
+          </w:rPr>
+          <w:t>this Git repository</w:t>
+        </w:r>
+      </w:hyperlink>
+      <w:r>
+        <w:rPr>
+          <w:rFonts w:cs="Arial"/>
+        </w:rPr>
+        <w:t xml:space="preserve">, changed the look and feel of the application by changing the </w:t>
+      </w:r>
+      <w:proofErr w:type="spellStart"/>
+      <w:r>
+        <w:rPr>
+          <w:rFonts w:cs="Arial"/>
+        </w:rPr>
+        <w:t>color</w:t>
+      </w:r>
+      <w:proofErr w:type="spellEnd"/>
+      <w:r>
+        <w:rPr>
+          <w:rFonts w:cs="Arial"/>
+        </w:rPr>
+        <w:t xml:space="preserve"> scheme (coral </w:t>
+      </w:r>
+      <w:hyperlink r:id="rId40" w:history="1">
+        <w:proofErr w:type="spellStart"/>
+        <w:r>
+          <w:rPr>
+            <w:rStyle w:val="Hyperlink"/>
+            <w:rFonts w:cs="Arial"/>
+          </w:rPr>
+          <w:t>color</w:t>
+        </w:r>
+        <w:proofErr w:type="spellEnd"/>
+      </w:hyperlink>
+      <w:r>
+        <w:rPr>
+          <w:rFonts w:cs="Arial"/>
+        </w:rPr>
+        <w:t xml:space="preserve">), and added functionality. </w:t>
+      </w:r>
+    </w:p>
+    <w:p>
+      <w:pPr>
+        <w:rPr>
+          <w:rFonts w:cs="Arial"/>
+        </w:rPr>
+      </w:pPr>
+    </w:p>
+    <w:p>
+      <w:pPr>
+        <w:keepNext/>
+      </w:pPr>
+      <w:r>
+        <w:rPr>
+          <w:noProof/>
+        </w:rPr>
+        <w:drawing>
+          <wp:inline distT="0" distB="0" distL="0" distR="0" wp14:anchorId="0AF24DA2" wp14:editId="0C98EFBC">
+            <wp:extent cx="3962400" cy="2700444"/>
+            <wp:effectExtent l="0" t="0" r="0" b="5080"/>
+            <wp:docPr id="5" name="Picture 5"/>
+            <wp:cNvGraphicFramePr>
+              <a:graphicFrameLocks xmlns:a="http://schemas.openxmlformats.org/drawingml/2006/main" noChangeAspect="1"/>
+            </wp:cNvGraphicFramePr>
+            <a:graphic xmlns:a="http://schemas.openxmlformats.org/drawingml/2006/main">
+              <a:graphicData uri="http://schemas.openxmlformats.org/drawingml/2006/picture">
+                <pic:pic xmlns:pic="http://schemas.openxmlformats.org/drawingml/2006/picture">
+                  <pic:nvPicPr>
+                    <pic:cNvPr id="1" name=""/>
+                    <pic:cNvPicPr/>
+                  </pic:nvPicPr>
+                  <pic:blipFill>
+                    <a:blip r:embed="rId41"/>
+                    <a:stretch>
+                      <a:fillRect/>
+                    </a:stretch>
+                  </pic:blipFill>
+                  <pic:spPr>
+                    <a:xfrm>
+                      <a:off x="0" y="0"/>
+                      <a:ext cx="3996275" cy="2723531"/>
+                    </a:xfrm>
+                    <a:prstGeom prst="rect">
+                      <a:avLst/>
+                    </a:prstGeom>
+                  </pic:spPr>
+                </pic:pic>
+              </a:graphicData>
+            </a:graphic>
+          </wp:inline>
+        </w:drawing>
+      </w:r>
+    </w:p>
+    <w:p>
+      <w:pPr>
+        <w:pStyle w:val="Caption"/>
+        <w:rPr>
+          <w:rFonts w:cs="Arial"/>
+        </w:rPr>
+      </w:pPr>
+      <w:r>
+        <w:t xml:space="preserve">Figure </w:t>
+      </w:r>
+      <w:r>
+        <w:fldChar w:fldCharType="begin"/>
+      </w:r>
+      <w:r>
+        <w:instrText xml:space="preserve"> SEQ Figure \* ARABIC </w:instrText>
+      </w:r>
+      <w:r>
+        <w:fldChar w:fldCharType="separate"/>
+      </w:r>
+      <w:r>
+        <w:rPr>
+          <w:noProof/>
+        </w:rPr>
+        <w:t>32</w:t>
+      </w:r>
+      <w:r>
+        <w:fldChar w:fldCharType="end"/>
+      </w:r>
+      <w:r>
+        <w:t xml:space="preserve"> - Application developed in class</w:t>
+      </w:r>
+    </w:p>
+    <w:p>
+      <w:pPr>
+        <w:keepNext/>
+      </w:pPr>
+      <w:r>
+        <w:rPr>
+          <w:noProof/>
+        </w:rPr>
+        <w:drawing>
+          <wp:inline distT="0" distB="0" distL="0" distR="0" wp14:anchorId="6231B565" wp14:editId="2808C314">
+            <wp:extent cx="4419600" cy="3217903"/>
+            <wp:effectExtent l="0" t="0" r="0" b="1905"/>
+            <wp:docPr id="6" name="Picture 6"/>
+            <wp:cNvGraphicFramePr>
+              <a:graphicFrameLocks xmlns:a="http://schemas.openxmlformats.org/drawingml/2006/main" noChangeAspect="1"/>
+            </wp:cNvGraphicFramePr>
+            <a:graphic xmlns:a="http://schemas.openxmlformats.org/drawingml/2006/main">
+              <a:graphicData uri="http://schemas.openxmlformats.org/drawingml/2006/picture">
+                <pic:pic xmlns:pic="http://schemas.openxmlformats.org/drawingml/2006/picture">
+                  <pic:nvPicPr>
+                    <pic:cNvPr id="1" name=""/>
+                    <pic:cNvPicPr/>
+                  </pic:nvPicPr>
+                  <pic:blipFill>
+                    <a:blip r:embed="rId8"/>
+                    <a:stretch>
+                      <a:fillRect/>
+                    </a:stretch>
+                  </pic:blipFill>
+                  <pic:spPr>
+                    <a:xfrm>
+                      <a:off x="0" y="0"/>
+                      <a:ext cx="4430927" cy="3226150"/>
+                    </a:xfrm>
+                    <a:prstGeom prst="rect">
+                      <a:avLst/>
+                    </a:prstGeom>
+                  </pic:spPr>
+                </pic:pic>
+              </a:graphicData>
+            </a:graphic>
+          </wp:inline>
+        </w:drawing>
+      </w:r>
+    </w:p>
+    <w:p>
+      <w:pPr>
+        <w:pStyle w:val="Caption"/>
+        <w:rPr>
+          <w:rFonts w:cs="Arial"/>
+        </w:rPr>
+      </w:pPr>
+      <w:r>
+        <w:t xml:space="preserve">Figure </w:t>
+      </w:r>
+      <w:r>
+        <w:fldChar w:fldCharType="begin"/>
+      </w:r>
+      <w:r>
+        <w:instrText xml:space="preserve"> SEQ Figure \* ARABIC </w:instrText>
+      </w:r>
+      <w:r>
+        <w:fldChar w:fldCharType="separate"/>
+      </w:r>
+      <w:r>
+        <w:rPr>
+          <w:noProof/>
+        </w:rPr>
+        <w:t>33</w:t>
+      </w:r>
+      <w:r>
+        <w:fldChar w:fldCharType="end"/>
+      </w:r>
+      <w:r>
+        <w:t xml:space="preserve"> - The new application</w:t>
+      </w:r>
+    </w:p>
+    <w:p>
+      <w:pPr>
+        <w:pStyle w:val="Heading3"/>
+        <w:rPr>
+          <w:rFonts w:cs="Arial"/>
+        </w:rPr>
+      </w:pPr>
+      <w:bookmarkStart w:id="18" w:name="_Toc111472743"/>
+      <w:r>
+        <w:rPr>
+          <w:rFonts w:cs="Arial"/>
+        </w:rPr>
+        <w:lastRenderedPageBreak/>
+        <w:t>R4A</w:t>
+      </w:r>
+      <w:r>
+        <w:rPr>
+          <w:rFonts w:cs="Arial"/>
+        </w:rPr>
+        <w:t>, B, C: Layout is different, it includes custom components, and music library</w:t>
+      </w:r>
+      <w:bookmarkEnd w:id="18"/>
+    </w:p>
+    <w:p>
+      <w:pPr>
+        <w:rPr>
+          <w:rFonts w:cs="Arial"/>
+          <w:noProof/>
+        </w:rPr>
+      </w:pPr>
+      <w:r>
+        <w:rPr>
+          <w:rFonts w:cs="Arial"/>
+          <w:noProof/>
+        </w:rPr>
+        <w:t xml:space="preserve">As we can see by comparing Figure 32 and 33, the application appearance has been significantly changed. </w:t>
+      </w:r>
+      <w:r>
+        <w:rPr>
+          <w:rFonts w:cs="Arial"/>
+          <w:noProof/>
+        </w:rPr>
+        <w:t>These are the main differences:</w:t>
+      </w:r>
+    </w:p>
+    <w:p>
+      <w:pPr>
+        <w:pStyle w:val="ListParagraph"/>
+        <w:numPr>
+          <w:ilvl w:val="0"/>
+          <w:numId w:val="1"/>
+        </w:numPr>
+        <w:rPr>
+          <w:rFonts w:cs="Arial"/>
+        </w:rPr>
+      </w:pPr>
+      <w:r>
+        <w:rPr>
+          <w:rFonts w:cs="Arial"/>
+        </w:rPr>
+        <w:t>the playlist is now in the middle, in-between the two decks</w:t>
+      </w:r>
+    </w:p>
+    <w:p>
+      <w:pPr>
+        <w:pStyle w:val="ListParagraph"/>
+        <w:numPr>
+          <w:ilvl w:val="0"/>
+          <w:numId w:val="1"/>
+        </w:numPr>
+        <w:rPr>
+          <w:rFonts w:cs="Arial"/>
+        </w:rPr>
+      </w:pPr>
+      <w:r>
+        <w:rPr>
+          <w:rFonts w:cs="Arial"/>
+        </w:rPr>
+        <w:t xml:space="preserve">the </w:t>
+      </w:r>
+      <w:proofErr w:type="spellStart"/>
+      <w:r>
+        <w:rPr>
+          <w:rFonts w:cs="Arial"/>
+        </w:rPr>
+        <w:t>color</w:t>
+      </w:r>
+      <w:proofErr w:type="spellEnd"/>
+      <w:r>
+        <w:rPr>
+          <w:rFonts w:cs="Arial"/>
+        </w:rPr>
+        <w:t xml:space="preserve"> scheme is different as I have customized the look and feel of the basic components to be using a coral </w:t>
+      </w:r>
+      <w:proofErr w:type="spellStart"/>
+      <w:r>
+        <w:rPr>
+          <w:rFonts w:cs="Arial"/>
+        </w:rPr>
+        <w:t>color</w:t>
+      </w:r>
+      <w:proofErr w:type="spellEnd"/>
+      <w:r>
+        <w:rPr>
+          <w:rFonts w:cs="Arial"/>
+        </w:rPr>
+        <w:t xml:space="preserve"> scheme. </w:t>
+      </w:r>
+    </w:p>
+    <w:p>
+      <w:pPr>
+        <w:pStyle w:val="ListParagraph"/>
+        <w:numPr>
+          <w:ilvl w:val="0"/>
+          <w:numId w:val="1"/>
+        </w:numPr>
+        <w:rPr>
+          <w:rFonts w:cs="Arial"/>
+        </w:rPr>
+      </w:pPr>
+      <w:r>
+        <w:rPr>
+          <w:rFonts w:cs="Arial"/>
+        </w:rPr>
+        <w:t>custom knobs are used</w:t>
+      </w:r>
+      <w:r>
+        <w:rPr>
+          <w:rFonts w:cs="Arial"/>
+        </w:rPr>
+        <w:t>. These are</w:t>
+      </w:r>
+      <w:r>
+        <w:rPr>
+          <w:rFonts w:cs="Arial"/>
+        </w:rPr>
+        <w:t xml:space="preserve"> </w:t>
+      </w:r>
+      <w:r>
+        <w:rPr>
+          <w:rFonts w:cs="Arial"/>
+        </w:rPr>
+        <w:t xml:space="preserve">rotary sliders with custom appearance. </w:t>
+      </w:r>
+    </w:p>
+    <w:p>
+      <w:pPr>
+        <w:rPr>
+          <w:rFonts w:cs="Arial"/>
+        </w:rPr>
+      </w:pPr>
+      <w:r>
+        <w:rPr>
+          <w:rFonts w:cs="Arial"/>
+        </w:rPr>
+        <w:t>In addition to the above-mentioned layout changes</w:t>
+      </w:r>
+      <w:r>
+        <w:rPr>
+          <w:rFonts w:cs="Arial"/>
+        </w:rPr>
+        <w:t xml:space="preserve">, I have added the following functionality: </w:t>
+      </w:r>
+    </w:p>
+    <w:p>
+      <w:pPr>
+        <w:pStyle w:val="ListParagraph"/>
+        <w:numPr>
+          <w:ilvl w:val="0"/>
+          <w:numId w:val="1"/>
+        </w:numPr>
+        <w:rPr>
+          <w:rFonts w:cs="Arial"/>
+        </w:rPr>
+      </w:pPr>
+      <w:r>
+        <w:rPr>
+          <w:rFonts w:cs="Arial"/>
+        </w:rPr>
+        <w:t>Slider to control the track position, right below the waveform display</w:t>
+      </w:r>
+    </w:p>
+    <w:p>
+      <w:pPr>
+        <w:pStyle w:val="ListParagraph"/>
+        <w:numPr>
+          <w:ilvl w:val="0"/>
+          <w:numId w:val="1"/>
+        </w:numPr>
+        <w:rPr>
+          <w:rFonts w:cs="Arial"/>
+        </w:rPr>
+      </w:pPr>
+      <w:r>
+        <w:rPr>
+          <w:rFonts w:cs="Arial"/>
+        </w:rPr>
+        <w:t>Rewind and fast forward buttons for each deck</w:t>
+      </w:r>
+    </w:p>
+    <w:p>
+      <w:pPr>
+        <w:pStyle w:val="ListParagraph"/>
+        <w:numPr>
+          <w:ilvl w:val="0"/>
+          <w:numId w:val="1"/>
+        </w:numPr>
+        <w:rPr>
+          <w:rFonts w:cs="Arial"/>
+        </w:rPr>
+      </w:pPr>
+      <w:r>
+        <w:rPr>
+          <w:rFonts w:cs="Arial"/>
+        </w:rPr>
+        <w:t xml:space="preserve"> </w:t>
+      </w:r>
+      <w:r>
+        <w:rPr>
+          <w:rFonts w:cs="Arial"/>
+        </w:rPr>
+        <w:t xml:space="preserve">Two additional knobs/ sliders on top of volume and speed: these modify two reverb properties. Wet level and freeze. </w:t>
+      </w:r>
+    </w:p>
+    <w:p>
+      <w:pPr>
+        <w:pStyle w:val="ListParagraph"/>
+        <w:numPr>
+          <w:ilvl w:val="0"/>
+          <w:numId w:val="1"/>
+        </w:numPr>
+        <w:rPr>
+          <w:rFonts w:cs="Arial"/>
+        </w:rPr>
+      </w:pPr>
+      <w:r>
+        <w:rPr>
+          <w:rFonts w:cs="Arial"/>
+        </w:rPr>
+        <w:t xml:space="preserve">The buttons are changed from being instances of the </w:t>
+      </w:r>
+      <w:proofErr w:type="spellStart"/>
+      <w:r>
+        <w:rPr>
+          <w:rFonts w:cs="Arial"/>
         </w:rPr>
         <w:t>TextButton</w:t>
       </w:r>
-      <w:r>
-        <w:rPr>
-          <w:rFonts w:cs="Arial"/>
-        </w:rPr>
-        <w:t>s</w:t>
-      </w:r>
-      <w:proofErr w:type="spellEnd"/>
-      <w:r>
-        <w:rPr>
-          <w:rFonts w:cs="Arial"/>
-        </w:rPr>
-        <w:t xml:space="preserve"> into </w:t>
-      </w:r>
-      <w:proofErr w:type="spellStart"/>
-      <w:r>
-        <w:rPr>
-          <w:rFonts w:cs="Arial"/>
-          <w:b/>
-          <w:bCs/>
-        </w:rPr>
-        <w:t>DrawableButton</w:t>
-      </w:r>
-      <w:r>
-        <w:rPr>
-          <w:rFonts w:cs="Arial"/>
-        </w:rPr>
-        <w:t>s</w:t>
-      </w:r>
-      <w:proofErr w:type="spellEnd"/>
-      <w:r>
-        <w:rPr>
-          <w:rFonts w:cs="Arial"/>
-        </w:rPr>
-        <w:t xml:space="preserve">. </w:t>
-      </w:r>
-      <w:proofErr w:type="spellStart"/>
-      <w:r>
-        <w:rPr>
-          <w:rFonts w:cs="Arial"/>
-        </w:rPr>
-        <w:t>Drawables</w:t>
-      </w:r>
-      <w:proofErr w:type="spellEnd"/>
-      <w:r>
-        <w:rPr>
-          <w:rFonts w:cs="Arial"/>
-        </w:rPr>
-        <w:t xml:space="preserve"> are created to load the required .</w:t>
-      </w:r>
-      <w:proofErr w:type="spellStart"/>
-      <w:r>
-        <w:rPr>
-          <w:rFonts w:cs="Arial"/>
-        </w:rPr>
-        <w:t>svg</w:t>
-      </w:r>
-      <w:proofErr w:type="spellEnd"/>
-      <w:r>
-        <w:rPr>
-          <w:rFonts w:cs="Arial"/>
-        </w:rPr>
-        <w:t xml:space="preserve"> images for the button icons. </w:t>
-      </w:r>
-      <w:proofErr w:type="spellStart"/>
-      <w:r>
-        <w:rPr>
-          <w:rFonts w:cs="Arial"/>
-        </w:rPr>
-        <w:t>Drawables</w:t>
-      </w:r>
-      <w:proofErr w:type="spellEnd"/>
-      <w:r>
-        <w:rPr>
-          <w:rFonts w:cs="Arial"/>
-        </w:rPr>
-        <w:t xml:space="preserve"> and </w:t>
-      </w:r>
-      <w:proofErr w:type="spellStart"/>
-      <w:r>
-        <w:rPr>
-          <w:rFonts w:cs="Arial"/>
-        </w:rPr>
-        <w:t>DrawableButtons</w:t>
-      </w:r>
-      <w:proofErr w:type="spellEnd"/>
-      <w:r>
-        <w:rPr>
-          <w:rFonts w:cs="Arial"/>
-        </w:rPr>
-        <w:t xml:space="preserve"> are created circa ln.37 in </w:t>
-      </w:r>
-      <w:r>
-        <w:rPr>
-          <w:rFonts w:cs="Arial"/>
-          <w:b/>
-          <w:bCs/>
-        </w:rPr>
-        <w:t>DeckGUI.cpp</w:t>
-      </w:r>
-      <w:r>
-        <w:rPr>
-          <w:rFonts w:cs="Arial"/>
-        </w:rPr>
-        <w:t xml:space="preserve">. The Play button is now checking the state of the player and if it is playing, the Play button turns into a Pause button. Checking whether the button should start or pause the song is done in </w:t>
-      </w:r>
-      <w:proofErr w:type="spellStart"/>
-      <w:proofErr w:type="gramStart"/>
-      <w:r>
-        <w:rPr>
-          <w:rFonts w:cs="Arial"/>
-          <w:b/>
-          <w:bCs/>
-        </w:rPr>
-        <w:t>buttonClicked</w:t>
-      </w:r>
-      <w:proofErr w:type="spellEnd"/>
-      <w:r>
-        <w:rPr>
-          <w:rFonts w:cs="Arial"/>
-          <w:b/>
-          <w:bCs/>
-        </w:rPr>
-        <w:t>(</w:t>
-      </w:r>
-      <w:proofErr w:type="gramEnd"/>
-      <w:r>
-        <w:rPr>
-          <w:rFonts w:cs="Arial"/>
-          <w:b/>
-          <w:bCs/>
-        </w:rPr>
-        <w:t>)</w:t>
-      </w:r>
-      <w:r>
-        <w:rPr>
-          <w:rFonts w:cs="Arial"/>
-        </w:rPr>
-        <w:t xml:space="preserve"> circa ln.158 in particular. A Boolean called </w:t>
-      </w:r>
-      <w:proofErr w:type="spellStart"/>
-      <w:r>
-        <w:rPr>
-          <w:rFonts w:cs="Arial"/>
-          <w:b/>
-          <w:bCs/>
-        </w:rPr>
-        <w:t>isOn</w:t>
-      </w:r>
-      <w:proofErr w:type="spellEnd"/>
-      <w:r>
-        <w:rPr>
-          <w:rFonts w:cs="Arial"/>
-          <w:b/>
-          <w:bCs/>
-        </w:rPr>
-        <w:t xml:space="preserve"> </w:t>
-      </w:r>
-      <w:r>
-        <w:rPr>
-          <w:rFonts w:cs="Arial"/>
-        </w:rPr>
-        <w:t>is used for this purpose.</w:t>
-      </w:r>
-    </w:p>
-    <w:p>
-      <w:pPr>
-        <w:pStyle w:val="Heading2"/>
-        <w:rPr>
-          <w:rFonts w:cs="Arial"/>
-        </w:rPr>
-      </w:pPr>
-      <w:bookmarkStart w:id="18" w:name="_Toc111399086"/>
-      <w:r>
-        <w:rPr>
-          <w:rFonts w:cs="Arial"/>
-        </w:rPr>
-        <w:t>Summary</w:t>
-      </w:r>
-      <w:bookmarkEnd w:id="18"/>
-    </w:p>
-    <w:p>
-      <w:pPr>
-        <w:rPr>
-          <w:rFonts w:cs="Arial"/>
-        </w:rPr>
-      </w:pPr>
-      <w:r>
-        <w:rPr>
-          <w:rFonts w:cs="Arial"/>
-        </w:rPr>
-        <w:t>The JUCE app is an amazing project to work since it allows fun testing and debugging during development. The JUCE framework is a unique way of learning Object Oriented Programming since it offers up GUI and Audio processing while also requiring a good understanding of SOC, Inheritance, overloading and polymorphism.</w:t>
+      <w:proofErr w:type="spellEnd"/>
+      <w:r>
+        <w:rPr>
+          <w:rFonts w:cs="Arial"/>
+        </w:rPr>
+        <w:t xml:space="preserve"> class to being instances of the </w:t>
+      </w:r>
+      <w:proofErr w:type="spellStart"/>
+      <w:r>
+        <w:rPr>
+          <w:rFonts w:cs="Arial"/>
+        </w:rPr>
+        <w:t>ImageButton</w:t>
+      </w:r>
+      <w:proofErr w:type="spellEnd"/>
+      <w:r>
+        <w:rPr>
+          <w:rFonts w:cs="Arial"/>
+        </w:rPr>
+        <w:t xml:space="preserve"> class. This way, it was possible to add the typical images for track related controls (play, rewind, fast forward). </w:t>
       </w:r>
     </w:p>
     <w:p>
@@ -7597,6 +7375,7 @@
     </w:p>
     <w:p/>
     <w:sectPr>
+      <w:headerReference w:type="default" r:id="rId42"/>
       <w:pgSz w:w="12240" w:h="15840"/>
       <w:pgMar w:top="1440" w:right="1440" w:bottom="1440" w:left="1440" w:header="720" w:footer="720" w:gutter="0"/>
       <w:cols w:space="720"/>
@@ -7604,6 +7383,109 @@
     </w:sectPr>
   </w:body>
 </w:document>
+</file>
+
+<file path=word/endnotes.xml><?xml version="1.0" encoding="utf-8"?>
+<w:endnotes xmlns:wpc="http://schemas.microsoft.com/office/word/2010/wordprocessingCanvas" xmlns:cx="http://schemas.microsoft.com/office/drawing/2014/chartex" xmlns:cx1="http://schemas.microsoft.com/office/drawing/2015/9/8/chartex" xmlns:cx2="http://schemas.microsoft.com/office/drawing/2015/10/21/chartex" xmlns:cx3="http://schemas.microsoft.com/office/drawing/2016/5/9/chartex" xmlns:cx4="http://schemas.microsoft.com/office/drawing/2016/5/10/chartex" xmlns:cx5="http://schemas.microsoft.com/office/drawing/2016/5/11/chartex" xmlns:cx6="http://schemas.microsoft.com/office/drawing/2016/5/12/chartex" xmlns:cx7="http://schemas.microsoft.com/office/drawing/2016/5/13/chartex" xmlns:cx8="http://schemas.microsoft.com/office/drawing/2016/5/14/chartex" xmlns:mc="http://schemas.openxmlformats.org/markup-compatibility/2006" xmlns:aink="http://schemas.microsoft.com/office/drawing/2016/ink" xmlns:am3d="http://schemas.microsoft.com/office/drawing/2017/model3d" xmlns:o="urn:schemas-microsoft-com:office:office" xmlns:r="http://schemas.openxmlformats.org/officeDocument/2006/relationships" xmlns:m="http://schemas.openxmlformats.org/officeDocument/2006/math" xmlns:v="urn:schemas-microsoft-com:vml" xmlns:wp14="http://schemas.microsoft.com/office/word/2010/wordprocessingDrawing" xmlns:wp="http://schemas.openxmlformats.org/drawingml/2006/wordprocessingDrawing" xmlns:w10="urn:schemas-microsoft-com:office:word" xmlns:w="http://schemas.openxmlformats.org/wordprocessingml/2006/main" xmlns:w14="http://schemas.microsoft.com/office/word/2010/wordml" xmlns:w15="http://schemas.microsoft.com/office/word/2012/wordml" xmlns:w16cid="http://schemas.microsoft.com/office/word/2016/wordml/cid" xmlns:w16se="http://schemas.microsoft.com/office/word/2015/wordml/symex" xmlns:wpg="http://schemas.microsoft.com/office/word/2010/wordprocessingGroup" xmlns:wpi="http://schemas.microsoft.com/office/word/2010/wordprocessingInk" xmlns:wne="http://schemas.microsoft.com/office/word/2006/wordml" xmlns:wps="http://schemas.microsoft.com/office/word/2010/wordprocessingShape" mc:Ignorable="w14 w15 w16se w16cid wp14">
+  <w:endnote w:type="separator" w:id="-1">
+    <w:p>
+      <w:pPr>
+        <w:spacing w:after="0" w:line="240" w:lineRule="auto"/>
+      </w:pPr>
+      <w:r>
+        <w:separator/>
+      </w:r>
+    </w:p>
+  </w:endnote>
+  <w:endnote w:type="continuationSeparator" w:id="0">
+    <w:p>
+      <w:pPr>
+        <w:spacing w:after="0" w:line="240" w:lineRule="auto"/>
+      </w:pPr>
+      <w:r>
+        <w:continuationSeparator/>
+      </w:r>
+    </w:p>
+  </w:endnote>
+</w:endnotes>
+</file>
+
+<file path=word/footnotes.xml><?xml version="1.0" encoding="utf-8"?>
+<w:footnotes xmlns:wpc="http://schemas.microsoft.com/office/word/2010/wordprocessingCanvas" xmlns:cx="http://schemas.microsoft.com/office/drawing/2014/chartex" xmlns:cx1="http://schemas.microsoft.com/office/drawing/2015/9/8/chartex" xmlns:cx2="http://schemas.microsoft.com/office/drawing/2015/10/21/chartex" xmlns:cx3="http://schemas.microsoft.com/office/drawing/2016/5/9/chartex" xmlns:cx4="http://schemas.microsoft.com/office/drawing/2016/5/10/chartex" xmlns:cx5="http://schemas.microsoft.com/office/drawing/2016/5/11/chartex" xmlns:cx6="http://schemas.microsoft.com/office/drawing/2016/5/12/chartex" xmlns:cx7="http://schemas.microsoft.com/office/drawing/2016/5/13/chartex" xmlns:cx8="http://schemas.microsoft.com/office/drawing/2016/5/14/chartex" xmlns:mc="http://schemas.openxmlformats.org/markup-compatibility/2006" xmlns:aink="http://schemas.microsoft.com/office/drawing/2016/ink" xmlns:am3d="http://schemas.microsoft.com/office/drawing/2017/model3d" xmlns:o="urn:schemas-microsoft-com:office:office" xmlns:r="http://schemas.openxmlformats.org/officeDocument/2006/relationships" xmlns:m="http://schemas.openxmlformats.org/officeDocument/2006/math" xmlns:v="urn:schemas-microsoft-com:vml" xmlns:wp14="http://schemas.microsoft.com/office/word/2010/wordprocessingDrawing" xmlns:wp="http://schemas.openxmlformats.org/drawingml/2006/wordprocessingDrawing" xmlns:w10="urn:schemas-microsoft-com:office:word" xmlns:w="http://schemas.openxmlformats.org/wordprocessingml/2006/main" xmlns:w14="http://schemas.microsoft.com/office/word/2010/wordml" xmlns:w15="http://schemas.microsoft.com/office/word/2012/wordml" xmlns:w16cid="http://schemas.microsoft.com/office/word/2016/wordml/cid" xmlns:w16se="http://schemas.microsoft.com/office/word/2015/wordml/symex" xmlns:wpg="http://schemas.microsoft.com/office/word/2010/wordprocessingGroup" xmlns:wpi="http://schemas.microsoft.com/office/word/2010/wordprocessingInk" xmlns:wne="http://schemas.microsoft.com/office/word/2006/wordml" xmlns:wps="http://schemas.microsoft.com/office/word/2010/wordprocessingShape" mc:Ignorable="w14 w15 w16se w16cid wp14">
+  <w:footnote w:type="separator" w:id="-1">
+    <w:p>
+      <w:pPr>
+        <w:spacing w:after="0" w:line="240" w:lineRule="auto"/>
+      </w:pPr>
+      <w:r>
+        <w:separator/>
+      </w:r>
+    </w:p>
+  </w:footnote>
+  <w:footnote w:type="continuationSeparator" w:id="0">
+    <w:p>
+      <w:pPr>
+        <w:spacing w:after="0" w:line="240" w:lineRule="auto"/>
+      </w:pPr>
+      <w:r>
+        <w:continuationSeparator/>
+      </w:r>
+    </w:p>
+  </w:footnote>
+</w:footnotes>
+</file>
+
+<file path=word/header1.xml><?xml version="1.0" encoding="utf-8"?>
+<w:hdr xmlns:wpc="http://schemas.microsoft.com/office/word/2010/wordprocessingCanvas" xmlns:cx="http://schemas.microsoft.com/office/drawing/2014/chartex" xmlns:cx1="http://schemas.microsoft.com/office/drawing/2015/9/8/chartex" xmlns:cx2="http://schemas.microsoft.com/office/drawing/2015/10/21/chartex" xmlns:cx3="http://schemas.microsoft.com/office/drawing/2016/5/9/chartex" xmlns:cx4="http://schemas.microsoft.com/office/drawing/2016/5/10/chartex" xmlns:cx5="http://schemas.microsoft.com/office/drawing/2016/5/11/chartex" xmlns:cx6="http://schemas.microsoft.com/office/drawing/2016/5/12/chartex" xmlns:cx7="http://schemas.microsoft.com/office/drawing/2016/5/13/chartex" xmlns:cx8="http://schemas.microsoft.com/office/drawing/2016/5/14/chartex" xmlns:mc="http://schemas.openxmlformats.org/markup-compatibility/2006" xmlns:aink="http://schemas.microsoft.com/office/drawing/2016/ink" xmlns:am3d="http://schemas.microsoft.com/office/drawing/2017/model3d" xmlns:o="urn:schemas-microsoft-com:office:office" xmlns:r="http://schemas.openxmlformats.org/officeDocument/2006/relationships" xmlns:m="http://schemas.openxmlformats.org/officeDocument/2006/math" xmlns:v="urn:schemas-microsoft-com:vml" xmlns:wp14="http://schemas.microsoft.com/office/word/2010/wordprocessingDrawing" xmlns:wp="http://schemas.openxmlformats.org/drawingml/2006/wordprocessingDrawing" xmlns:w10="urn:schemas-microsoft-com:office:word" xmlns:w="http://schemas.openxmlformats.org/wordprocessingml/2006/main" xmlns:w14="http://schemas.microsoft.com/office/word/2010/wordml" xmlns:w15="http://schemas.microsoft.com/office/word/2012/wordml" xmlns:w16cid="http://schemas.microsoft.com/office/word/2016/wordml/cid" xmlns:w16se="http://schemas.microsoft.com/office/word/2015/wordml/symex" xmlns:wpg="http://schemas.microsoft.com/office/word/2010/wordprocessingGroup" xmlns:wpi="http://schemas.microsoft.com/office/word/2010/wordprocessingInk" xmlns:wne="http://schemas.microsoft.com/office/word/2006/wordml" xmlns:wps="http://schemas.microsoft.com/office/word/2010/wordprocessingShape" mc:Ignorable="w14 w15 w16se w16cid wp14">
+  <w:sdt>
+    <w:sdtPr>
+      <w:id w:val="2004092789"/>
+      <w:docPartObj>
+        <w:docPartGallery w:val="Page Numbers (Top of Page)"/>
+        <w:docPartUnique/>
+      </w:docPartObj>
+    </w:sdtPr>
+    <w:sdtEndPr>
+      <w:rPr>
+        <w:noProof/>
+      </w:rPr>
+    </w:sdtEndPr>
+    <w:sdtContent>
+      <w:p>
+        <w:pPr>
+          <w:pStyle w:val="Header"/>
+          <w:jc w:val="right"/>
+        </w:pPr>
+        <w:r>
+          <w:fldChar w:fldCharType="begin"/>
+        </w:r>
+        <w:r>
+          <w:instrText xml:space="preserve"> PAGE   \* MERGEFORMAT </w:instrText>
+        </w:r>
+        <w:r>
+          <w:fldChar w:fldCharType="separate"/>
+        </w:r>
+        <w:r>
+          <w:rPr>
+            <w:noProof/>
+          </w:rPr>
+          <w:t>2</w:t>
+        </w:r>
+        <w:r>
+          <w:rPr>
+            <w:noProof/>
+          </w:rPr>
+          <w:fldChar w:fldCharType="end"/>
+        </w:r>
+      </w:p>
+    </w:sdtContent>
+  </w:sdt>
+  <w:p>
+    <w:pPr>
+      <w:pStyle w:val="Header"/>
+    </w:pPr>
+  </w:p>
+</w:hdr>
 </file>
 
 <file path=word/numbering.xml><?xml version="1.0" encoding="utf-8"?>
@@ -8660,6 +8542,60 @@
       <w:szCs w:val="18"/>
     </w:rPr>
   </w:style>
+  <w:style w:type="paragraph" w:styleId="Header">
+    <w:name w:val="header"/>
+    <w:basedOn w:val="Normal"/>
+    <w:link w:val="HeaderChar"/>
+    <w:uiPriority w:val="99"/>
+    <w:unhideWhenUsed/>
+    <w:rsid w:val="00097100"/>
+    <w:pPr>
+      <w:tabs>
+        <w:tab w:val="center" w:pos="4680"/>
+        <w:tab w:val="right" w:pos="9360"/>
+      </w:tabs>
+      <w:spacing w:after="0" w:line="240" w:lineRule="auto"/>
+    </w:pPr>
+  </w:style>
+  <w:style w:type="character" w:customStyle="1" w:styleId="HeaderChar">
+    <w:name w:val="Header Char"/>
+    <w:basedOn w:val="DefaultParagraphFont"/>
+    <w:link w:val="Header"/>
+    <w:uiPriority w:val="99"/>
+    <w:rsid w:val="00097100"/>
+    <w:rPr>
+      <w:rFonts w:ascii="Arial" w:hAnsi="Arial"/>
+      <w:sz w:val="20"/>
+      <w:lang w:val="en-GB"/>
+    </w:rPr>
+  </w:style>
+  <w:style w:type="paragraph" w:styleId="Footer">
+    <w:name w:val="footer"/>
+    <w:basedOn w:val="Normal"/>
+    <w:link w:val="FooterChar"/>
+    <w:uiPriority w:val="99"/>
+    <w:unhideWhenUsed/>
+    <w:rsid w:val="00097100"/>
+    <w:pPr>
+      <w:tabs>
+        <w:tab w:val="center" w:pos="4680"/>
+        <w:tab w:val="right" w:pos="9360"/>
+      </w:tabs>
+      <w:spacing w:after="0" w:line="240" w:lineRule="auto"/>
+    </w:pPr>
+  </w:style>
+  <w:style w:type="character" w:customStyle="1" w:styleId="FooterChar">
+    <w:name w:val="Footer Char"/>
+    <w:basedOn w:val="DefaultParagraphFont"/>
+    <w:link w:val="Footer"/>
+    <w:uiPriority w:val="99"/>
+    <w:rsid w:val="00097100"/>
+    <w:rPr>
+      <w:rFonts w:ascii="Arial" w:hAnsi="Arial"/>
+      <w:sz w:val="20"/>
+      <w:lang w:val="en-GB"/>
+    </w:rPr>
+  </w:style>
 </w:styles>
 </file>
 

</xml_diff>